<commit_message>
Documento de Requisitos - V. 3.0
Adicionado mais um requisito (de negócio)(item 2.1.7. RF) e especificado as funcionalidades de horários (negócio)( item 2.1.4.2).
</commit_message>
<xml_diff>
--- a/Documento de Requisistos - Sistema EMTU Recife.docx
+++ b/Documento de Requisistos - Sistema EMTU Recife.docx
@@ -139,7 +139,7 @@
           <w:sz w:val="24"/>
           <w:szCs w:val="24"/>
         </w:rPr>
-        <w:t>2</w:t>
+        <w:t>3</w:t>
       </w:r>
       <w:r>
         <w:rPr>
@@ -210,14 +210,7 @@
           <w:rFonts w:ascii="Arial" w:eastAsia="Arial" w:hAnsi="Arial" w:cs="Arial"/>
           <w:b/>
         </w:rPr>
-        <w:t xml:space="preserve"> H</w:t>
-      </w:r>
-      <w:r>
-        <w:rPr>
-          <w:rFonts w:ascii="Arial" w:eastAsia="Arial" w:hAnsi="Arial" w:cs="Arial"/>
-          <w:b/>
-        </w:rPr>
-        <w:t xml:space="preserve">ugo Felipe </w:t>
+        <w:t xml:space="preserve"> Hugo Felipe </w:t>
       </w:r>
       <w:proofErr w:type="spellStart"/>
       <w:r>
@@ -551,7 +544,7 @@
           <w:sz w:val="18"/>
           <w:szCs w:val="18"/>
         </w:rPr>
-        <w:t>30</w:t>
+        <w:t>03/10</w:t>
       </w:r>
       <w:r>
         <w:rPr>
@@ -560,7 +553,7 @@
           <w:sz w:val="18"/>
           <w:szCs w:val="18"/>
         </w:rPr>
-        <w:t>/08/2017</w:t>
+        <w:t>/2017</w:t>
       </w:r>
     </w:p>
     <w:p>
@@ -577,54 +570,37 @@
         </w:rPr>
       </w:pPr>
       <w:bookmarkStart w:id="6" w:name="_2et92p0" w:colFirst="0" w:colLast="0"/>
-      <w:bookmarkStart w:id="7" w:name="_GoBack"/>
       <w:bookmarkEnd w:id="6"/>
+      <w:r>
+        <w:br w:type="page"/>
+      </w:r>
+      <w:bookmarkStart w:id="7" w:name="_3dy6vkm"/>
       <w:bookmarkEnd w:id="7"/>
       <w:r>
-        <w:br w:type="page"/>
-      </w:r>
-      <w:bookmarkStart w:id="8" w:name="_3dy6vkm"/>
+        <w:rPr>
+          <w:rFonts w:ascii="Arial" w:hAnsi="Arial" w:cs="Arial"/>
+          <w:b/>
+          <w:sz w:val="24"/>
+          <w:szCs w:val="24"/>
+        </w:rPr>
+        <w:lastRenderedPageBreak/>
+        <w:t>1. Introdução</w:t>
+      </w:r>
+    </w:p>
+    <w:p>
+      <w:pPr>
+        <w:pStyle w:val="Ttulo3"/>
+        <w:rPr>
+          <w:rFonts w:ascii="Arial" w:eastAsia="Arial" w:hAnsi="Arial" w:cs="Arial"/>
+        </w:rPr>
+      </w:pPr>
+      <w:bookmarkStart w:id="8" w:name="_1t3h5sf" w:colFirst="0" w:colLast="0"/>
       <w:bookmarkEnd w:id="8"/>
       <w:r>
         <w:rPr>
-          <w:rFonts w:ascii="Arial" w:hAnsi="Arial" w:cs="Arial"/>
-          <w:b/>
-          <w:sz w:val="24"/>
-          <w:szCs w:val="24"/>
-        </w:rPr>
-        <w:lastRenderedPageBreak/>
-        <w:t xml:space="preserve">1. </w:t>
-      </w:r>
-      <w:r>
-        <w:rPr>
-          <w:rFonts w:ascii="Arial" w:hAnsi="Arial" w:cs="Arial"/>
-          <w:b/>
-          <w:sz w:val="24"/>
-          <w:szCs w:val="24"/>
-        </w:rPr>
-        <w:t>Introdução</w:t>
-      </w:r>
-    </w:p>
-    <w:p>
-      <w:pPr>
-        <w:pStyle w:val="Ttulo3"/>
-        <w:rPr>
-          <w:rFonts w:ascii="Arial" w:eastAsia="Arial" w:hAnsi="Arial" w:cs="Arial"/>
-        </w:rPr>
-      </w:pPr>
-      <w:bookmarkStart w:id="9" w:name="_1t3h5sf" w:colFirst="0" w:colLast="0"/>
-      <w:bookmarkEnd w:id="9"/>
-      <w:r>
-        <w:rPr>
-          <w:rFonts w:ascii="Arial" w:eastAsia="Arial" w:hAnsi="Arial" w:cs="Arial"/>
-        </w:rPr>
-        <w:t>1</w:t>
-      </w:r>
-      <w:r>
-        <w:rPr>
-          <w:rFonts w:ascii="Arial" w:eastAsia="Arial" w:hAnsi="Arial" w:cs="Arial"/>
-        </w:rPr>
-        <w:t>.1 Objetivos deste documento</w:t>
+          <w:rFonts w:ascii="Arial" w:eastAsia="Arial" w:hAnsi="Arial" w:cs="Arial"/>
+        </w:rPr>
+        <w:t>1.1 Objetivos deste documento</w:t>
       </w:r>
     </w:p>
     <w:tbl>
@@ -697,8 +673,8 @@
           <w:rFonts w:ascii="Arial" w:eastAsia="Arial" w:hAnsi="Arial" w:cs="Arial"/>
         </w:rPr>
       </w:pPr>
-      <w:bookmarkStart w:id="10" w:name="_2s8eyo1" w:colFirst="0" w:colLast="0"/>
-      <w:bookmarkEnd w:id="10"/>
+      <w:bookmarkStart w:id="9" w:name="_2s8eyo1" w:colFirst="0" w:colLast="0"/>
+      <w:bookmarkEnd w:id="9"/>
     </w:p>
     <w:p>
       <w:pPr>
@@ -948,8 +924,8 @@
           <w:rFonts w:ascii="Arial" w:eastAsia="Arial" w:hAnsi="Arial" w:cs="Arial"/>
         </w:rPr>
       </w:pPr>
-      <w:bookmarkStart w:id="11" w:name="_g22u62jue1v5" w:colFirst="0" w:colLast="0"/>
-      <w:bookmarkEnd w:id="11"/>
+      <w:bookmarkStart w:id="10" w:name="_g22u62jue1v5" w:colFirst="0" w:colLast="0"/>
+      <w:bookmarkEnd w:id="10"/>
     </w:p>
     <w:p>
       <w:pPr>
@@ -959,8 +935,8 @@
           <w:rFonts w:ascii="Arial" w:eastAsia="Arial" w:hAnsi="Arial" w:cs="Arial"/>
         </w:rPr>
       </w:pPr>
-      <w:bookmarkStart w:id="12" w:name="_v42j5evayvk2" w:colFirst="0" w:colLast="0"/>
-      <w:bookmarkEnd w:id="12"/>
+      <w:bookmarkStart w:id="11" w:name="_v42j5evayvk2" w:colFirst="0" w:colLast="0"/>
+      <w:bookmarkEnd w:id="11"/>
     </w:p>
     <w:p>
       <w:pPr>
@@ -970,8 +946,8 @@
           <w:rFonts w:ascii="Arial" w:eastAsia="Arial" w:hAnsi="Arial" w:cs="Arial"/>
         </w:rPr>
       </w:pPr>
-      <w:bookmarkStart w:id="13" w:name="_u8abpuz1va6a" w:colFirst="0" w:colLast="0"/>
-      <w:bookmarkEnd w:id="13"/>
+      <w:bookmarkStart w:id="12" w:name="_u8abpuz1va6a" w:colFirst="0" w:colLast="0"/>
+      <w:bookmarkEnd w:id="12"/>
     </w:p>
     <w:p>
       <w:pPr>
@@ -981,8 +957,8 @@
           <w:rFonts w:ascii="Arial" w:eastAsia="Arial" w:hAnsi="Arial" w:cs="Arial"/>
         </w:rPr>
       </w:pPr>
-      <w:bookmarkStart w:id="14" w:name="_nfakh4lsgut1" w:colFirst="0" w:colLast="0"/>
-      <w:bookmarkEnd w:id="14"/>
+      <w:bookmarkStart w:id="13" w:name="_nfakh4lsgut1" w:colFirst="0" w:colLast="0"/>
+      <w:bookmarkEnd w:id="13"/>
     </w:p>
     <w:p>
       <w:pPr>
@@ -992,8 +968,8 @@
           <w:rFonts w:ascii="Arial" w:eastAsia="Arial" w:hAnsi="Arial" w:cs="Arial"/>
         </w:rPr>
       </w:pPr>
-      <w:bookmarkStart w:id="15" w:name="_9r7k52hdrl3t" w:colFirst="0" w:colLast="0"/>
-      <w:bookmarkEnd w:id="15"/>
+      <w:bookmarkStart w:id="14" w:name="_9r7k52hdrl3t" w:colFirst="0" w:colLast="0"/>
+      <w:bookmarkEnd w:id="14"/>
     </w:p>
     <w:p/>
     <w:p>
@@ -1004,8 +980,8 @@
           <w:rFonts w:ascii="Arial" w:eastAsia="Arial" w:hAnsi="Arial" w:cs="Arial"/>
         </w:rPr>
       </w:pPr>
-      <w:bookmarkStart w:id="16" w:name="_uspptm70r90d" w:colFirst="0" w:colLast="0"/>
-      <w:bookmarkEnd w:id="16"/>
+      <w:bookmarkStart w:id="15" w:name="_uspptm70r90d" w:colFirst="0" w:colLast="0"/>
+      <w:bookmarkEnd w:id="15"/>
     </w:p>
     <w:p/>
     <w:p>
@@ -1016,19 +992,13 @@
           <w:rFonts w:ascii="Arial" w:eastAsia="Arial" w:hAnsi="Arial" w:cs="Arial"/>
         </w:rPr>
       </w:pPr>
-      <w:bookmarkStart w:id="17" w:name="_drrwjrxvk15l" w:colFirst="0" w:colLast="0"/>
-      <w:bookmarkEnd w:id="17"/>
-      <w:r>
-        <w:rPr>
-          <w:rFonts w:ascii="Arial" w:eastAsia="Arial" w:hAnsi="Arial" w:cs="Arial"/>
-        </w:rPr>
-        <w:t xml:space="preserve">2. </w:t>
-      </w:r>
-      <w:r>
-        <w:rPr>
-          <w:rFonts w:ascii="Arial" w:eastAsia="Arial" w:hAnsi="Arial" w:cs="Arial"/>
-        </w:rPr>
-        <w:t>Requisitos específicos</w:t>
+      <w:bookmarkStart w:id="16" w:name="_drrwjrxvk15l" w:colFirst="0" w:colLast="0"/>
+      <w:bookmarkEnd w:id="16"/>
+      <w:r>
+        <w:rPr>
+          <w:rFonts w:ascii="Arial" w:eastAsia="Arial" w:hAnsi="Arial" w:cs="Arial"/>
+        </w:rPr>
+        <w:t>2. Requisitos específicos</w:t>
       </w:r>
     </w:p>
     <w:p/>
@@ -1040,8 +1010,8 @@
           <w:rFonts w:ascii="Arial" w:eastAsia="Arial" w:hAnsi="Arial" w:cs="Arial"/>
         </w:rPr>
       </w:pPr>
-      <w:bookmarkStart w:id="18" w:name="_89qxccklwtck" w:colFirst="0" w:colLast="0"/>
-      <w:bookmarkEnd w:id="18"/>
+      <w:bookmarkStart w:id="17" w:name="_89qxccklwtck" w:colFirst="0" w:colLast="0"/>
+      <w:bookmarkEnd w:id="17"/>
       <w:r>
         <w:rPr>
           <w:rFonts w:ascii="Arial" w:eastAsia="Arial" w:hAnsi="Arial" w:cs="Arial"/>
@@ -1086,16 +1056,14 @@
         </w:rPr>
         <w:t xml:space="preserve">O sistema deverá exibir os pontos de ônibus disponíveis próximos ao </w:t>
       </w:r>
-      <w:proofErr w:type="gramStart"/>
-      <w:r>
-        <w:rPr>
-          <w:rFonts w:ascii="Arial" w:eastAsia="Arial" w:hAnsi="Arial" w:cs="Arial"/>
-          <w:sz w:val="24"/>
-          <w:szCs w:val="24"/>
-        </w:rPr>
-        <w:t>usuário ;</w:t>
-      </w:r>
-      <w:proofErr w:type="gramEnd"/>
+      <w:r>
+        <w:rPr>
+          <w:rFonts w:ascii="Arial" w:eastAsia="Arial" w:hAnsi="Arial" w:cs="Arial"/>
+          <w:sz w:val="24"/>
+          <w:szCs w:val="24"/>
+        </w:rPr>
+        <w:t>usuário;</w:t>
+      </w:r>
     </w:p>
     <w:p>
       <w:pPr>
@@ -1113,15 +1081,7 @@
           <w:sz w:val="24"/>
           <w:szCs w:val="24"/>
         </w:rPr>
-        <w:t xml:space="preserve">2.1.1.1. Se o usuário estiver usando o sistema com o login, a área do local usado para localizar os pontos próximos </w:t>
-      </w:r>
-      <w:r>
-        <w:rPr>
-          <w:rFonts w:ascii="Arial" w:eastAsia="Arial" w:hAnsi="Arial" w:cs="Arial"/>
-          <w:sz w:val="24"/>
-          <w:szCs w:val="24"/>
-        </w:rPr>
-        <w:t>será a informada no ato de cadastro. Caso ele não possua cadastro, todos os pontos disponíveis serão exibidos. Os pontos devem ser exibidos independentemente de serem utilizados ou não.</w:t>
+        <w:t>2.1.1.1. Se o usuário estiver usando o sistema com o login, a área do local usado para localizar os pontos próximos será a informada no ato de cadastro. Caso ele não possua cadastro, todos os pontos disponíveis serão exibidos. Os pontos devem ser exibidos independentemente de serem utilizados ou não.</w:t>
       </w:r>
     </w:p>
     <w:p>
@@ -1158,15 +1118,7 @@
           <w:sz w:val="24"/>
           <w:szCs w:val="24"/>
         </w:rPr>
-        <w:t>O sistema deverá fornecer informações sobre o ponto de ôni</w:t>
-      </w:r>
-      <w:r>
-        <w:rPr>
-          <w:rFonts w:ascii="Arial" w:eastAsia="Arial" w:hAnsi="Arial" w:cs="Arial"/>
-          <w:sz w:val="24"/>
-          <w:szCs w:val="24"/>
-        </w:rPr>
-        <w:t>bus selecionado pelo usuário;</w:t>
+        <w:t>O sistema deverá fornecer informações sobre o ponto de ônibus selecionado pelo usuário;</w:t>
       </w:r>
     </w:p>
     <w:p>
@@ -1289,15 +1241,7 @@
           <w:sz w:val="24"/>
           <w:szCs w:val="24"/>
         </w:rPr>
-        <w:t>2.1.2.2. Nas classifi</w:t>
-      </w:r>
-      <w:r>
-        <w:rPr>
-          <w:rFonts w:ascii="Arial" w:eastAsia="Arial" w:hAnsi="Arial" w:cs="Arial"/>
-          <w:sz w:val="24"/>
-          <w:szCs w:val="24"/>
-        </w:rPr>
-        <w:t xml:space="preserve">cações, caso seja </w:t>
+        <w:t xml:space="preserve">2.1.2.2. Nas classificações, caso seja </w:t>
       </w:r>
       <w:r>
         <w:rPr>
@@ -1386,15 +1330,7 @@
           <w:sz w:val="24"/>
           <w:szCs w:val="24"/>
         </w:rPr>
-        <w:t>2.1.2.3. Pontos que possuam integra</w:t>
-      </w:r>
-      <w:r>
-        <w:rPr>
-          <w:rFonts w:ascii="Arial" w:eastAsia="Arial" w:hAnsi="Arial" w:cs="Arial"/>
-          <w:sz w:val="24"/>
-          <w:szCs w:val="24"/>
-        </w:rPr>
-        <w:t>ção deverão ser classificados como tal (Ex.: BRT).</w:t>
+        <w:t>2.1.2.3. Pontos que possuam integração deverão ser classificados como tal (Ex.: BRT).</w:t>
       </w:r>
     </w:p>
     <w:p>
@@ -1433,16 +1369,14 @@
         </w:rPr>
         <w:t xml:space="preserve">Todos as linhas (ônibus) que passam pelos pontos deverão ser </w:t>
       </w:r>
-      <w:proofErr w:type="gramStart"/>
-      <w:r>
-        <w:rPr>
-          <w:rFonts w:ascii="Arial" w:eastAsia="Arial" w:hAnsi="Arial" w:cs="Arial"/>
-          <w:sz w:val="24"/>
-          <w:szCs w:val="24"/>
-        </w:rPr>
-        <w:t>exibidas ;</w:t>
-      </w:r>
-      <w:proofErr w:type="gramEnd"/>
+      <w:r>
+        <w:rPr>
+          <w:rFonts w:ascii="Arial" w:eastAsia="Arial" w:hAnsi="Arial" w:cs="Arial"/>
+          <w:sz w:val="24"/>
+          <w:szCs w:val="24"/>
+        </w:rPr>
+        <w:t>exibidas;</w:t>
+      </w:r>
     </w:p>
     <w:p>
       <w:pPr>
@@ -1472,17 +1406,15 @@
         </w:rPr>
         <w:t>Código, nome, origem e destino, e tarifa (</w:t>
       </w:r>
-      <w:proofErr w:type="spellStart"/>
-      <w:r>
-        <w:rPr>
-          <w:rFonts w:ascii="Arial" w:eastAsia="Arial" w:hAnsi="Arial" w:cs="Arial"/>
-          <w:i/>
-          <w:sz w:val="24"/>
-          <w:szCs w:val="24"/>
-        </w:rPr>
-        <w:t>áneis</w:t>
-      </w:r>
-      <w:proofErr w:type="spellEnd"/>
+      <w:r>
+        <w:rPr>
+          <w:rFonts w:ascii="Arial" w:eastAsia="Arial" w:hAnsi="Arial" w:cs="Arial"/>
+          <w:i/>
+          <w:sz w:val="24"/>
+          <w:szCs w:val="24"/>
+        </w:rPr>
+        <w:t>anéis</w:t>
+      </w:r>
       <w:r>
         <w:rPr>
           <w:rFonts w:ascii="Arial" w:eastAsia="Arial" w:hAnsi="Arial" w:cs="Arial"/>
@@ -1598,15 +1530,7 @@
           <w:sz w:val="24"/>
           <w:szCs w:val="24"/>
         </w:rPr>
-        <w:t>, onde, caso a rota normal seja alterada</w:t>
-      </w:r>
-      <w:r>
-        <w:rPr>
-          <w:rFonts w:ascii="Arial" w:eastAsia="Arial" w:hAnsi="Arial" w:cs="Arial"/>
-          <w:sz w:val="24"/>
-          <w:szCs w:val="24"/>
-        </w:rPr>
-        <w:t xml:space="preserve"> temporariamente (por um motivo de imprevisto ou feriado), o sistema exiba a rota alternativa, bem como o período de duração e o motivo da alteração</w:t>
+        <w:t>, onde, caso a rota normal seja alterada temporariamente (por um motivo de imprevisto ou feriado), o sistema exiba a rota alternativa, bem como o período de duração e o motivo da alteração</w:t>
       </w:r>
       <w:r>
         <w:rPr>
@@ -1616,6 +1540,15 @@
           <w:szCs w:val="24"/>
         </w:rPr>
         <w:t>.</w:t>
+      </w:r>
+      <w:r>
+        <w:rPr>
+          <w:rFonts w:ascii="Arial" w:eastAsia="Arial" w:hAnsi="Arial" w:cs="Arial"/>
+          <w:i/>
+          <w:sz w:val="24"/>
+          <w:szCs w:val="24"/>
+        </w:rPr>
+        <w:t>;</w:t>
       </w:r>
     </w:p>
     <w:p>
@@ -1631,18 +1564,35 @@
       <w:r>
         <w:rPr>
           <w:rFonts w:ascii="Arial" w:eastAsia="Arial" w:hAnsi="Arial" w:cs="Arial"/>
-          <w:sz w:val="24"/>
-          <w:szCs w:val="24"/>
-        </w:rPr>
-        <w:t xml:space="preserve">2.1.4.2. O sistema deverá suportar o armazenamento dos valores das tarifas em relação ao tempo (armazenar </w:t>
-      </w:r>
-      <w:r>
-        <w:rPr>
-          <w:rFonts w:ascii="Arial" w:eastAsia="Arial" w:hAnsi="Arial" w:cs="Arial"/>
-          <w:sz w:val="24"/>
-          <w:szCs w:val="24"/>
-        </w:rPr>
-        <w:t>valores antigos) e o usuário poderá consultá-los quando desejar;</w:t>
+          <w:i/>
+          <w:sz w:val="24"/>
+          <w:szCs w:val="24"/>
+        </w:rPr>
+        <w:t xml:space="preserve">2.1.4.2. </w:t>
+      </w:r>
+      <w:r>
+        <w:rPr>
+          <w:rFonts w:ascii="Arial" w:eastAsia="Arial" w:hAnsi="Arial" w:cs="Arial"/>
+          <w:sz w:val="24"/>
+          <w:szCs w:val="24"/>
+        </w:rPr>
+        <w:t>Além de exibir os horário</w:t>
+      </w:r>
+      <w:r>
+        <w:rPr>
+          <w:rFonts w:ascii="Arial" w:eastAsia="Arial" w:hAnsi="Arial" w:cs="Arial"/>
+          <w:sz w:val="24"/>
+          <w:szCs w:val="24"/>
+        </w:rPr>
+        <w:t>s</w:t>
+      </w:r>
+      <w:r>
+        <w:rPr>
+          <w:rFonts w:ascii="Arial" w:eastAsia="Arial" w:hAnsi="Arial" w:cs="Arial"/>
+          <w:sz w:val="24"/>
+          <w:szCs w:val="24"/>
+        </w:rPr>
+        <w:t xml:space="preserve"> das linhas, o sistema permitirá a verificação de previsão de chegada do ônibus;</w:t>
       </w:r>
     </w:p>
     <w:p>
@@ -1651,47 +1601,25 @@
         <w:ind w:left="720"/>
         <w:rPr>
           <w:rFonts w:ascii="Arial" w:eastAsia="Arial" w:hAnsi="Arial" w:cs="Arial"/>
-          <w:i/>
-          <w:sz w:val="24"/>
-          <w:szCs w:val="24"/>
-        </w:rPr>
-      </w:pPr>
-      <w:r>
-        <w:rPr>
-          <w:rFonts w:ascii="Arial" w:eastAsia="Arial" w:hAnsi="Arial" w:cs="Arial"/>
-          <w:sz w:val="24"/>
-          <w:szCs w:val="24"/>
-        </w:rPr>
-        <w:t xml:space="preserve">2.1.4.3. As linhas devem ser classificadas em </w:t>
-      </w:r>
-      <w:r>
-        <w:rPr>
-          <w:rFonts w:ascii="Arial" w:eastAsia="Arial" w:hAnsi="Arial" w:cs="Arial"/>
-          <w:i/>
-          <w:sz w:val="24"/>
-          <w:szCs w:val="24"/>
-        </w:rPr>
-        <w:t xml:space="preserve">subúrbio-cidade, </w:t>
-      </w:r>
-      <w:proofErr w:type="spellStart"/>
-      <w:r>
-        <w:rPr>
-          <w:rFonts w:ascii="Arial" w:eastAsia="Arial" w:hAnsi="Arial" w:cs="Arial"/>
-          <w:i/>
-          <w:sz w:val="24"/>
-          <w:szCs w:val="24"/>
-        </w:rPr>
-        <w:t>inter-bairros</w:t>
-      </w:r>
-      <w:proofErr w:type="spellEnd"/>
-      <w:r>
-        <w:rPr>
-          <w:rFonts w:ascii="Arial" w:eastAsia="Arial" w:hAnsi="Arial" w:cs="Arial"/>
-          <w:i/>
-          <w:sz w:val="24"/>
-          <w:szCs w:val="24"/>
-        </w:rPr>
-        <w:t>, alimentadoras ou circulares.</w:t>
+          <w:sz w:val="24"/>
+          <w:szCs w:val="24"/>
+        </w:rPr>
+      </w:pPr>
+      <w:r>
+        <w:rPr>
+          <w:rFonts w:ascii="Arial" w:eastAsia="Arial" w:hAnsi="Arial" w:cs="Arial"/>
+          <w:sz w:val="24"/>
+          <w:szCs w:val="24"/>
+        </w:rPr>
+        <w:t>2.1.4.3</w:t>
+      </w:r>
+      <w:r>
+        <w:rPr>
+          <w:rFonts w:ascii="Arial" w:eastAsia="Arial" w:hAnsi="Arial" w:cs="Arial"/>
+          <w:sz w:val="24"/>
+          <w:szCs w:val="24"/>
+        </w:rPr>
+        <w:t>. O sistema deverá suportar o armazenamento dos valores das tarifas em relação ao tempo (armazenar valores antigos) e o usuário poderá consultá-los quando desejar;</w:t>
       </w:r>
     </w:p>
     <w:p>
@@ -1700,25 +1628,53 @@
         <w:ind w:left="720"/>
         <w:rPr>
           <w:rFonts w:ascii="Arial" w:eastAsia="Arial" w:hAnsi="Arial" w:cs="Arial"/>
-          <w:sz w:val="24"/>
-          <w:szCs w:val="24"/>
-        </w:rPr>
-      </w:pPr>
-      <w:r>
-        <w:rPr>
-          <w:rFonts w:ascii="Arial" w:eastAsia="Arial" w:hAnsi="Arial" w:cs="Arial"/>
-          <w:sz w:val="24"/>
-          <w:szCs w:val="24"/>
-        </w:rPr>
-        <w:t xml:space="preserve">2.1.4.4. O usuário poderá consultar o horário (estabelecido) de saída e chegada dos </w:t>
-      </w:r>
-      <w:r>
-        <w:rPr>
-          <w:rFonts w:ascii="Arial" w:eastAsia="Arial" w:hAnsi="Arial" w:cs="Arial"/>
-          <w:sz w:val="24"/>
-          <w:szCs w:val="24"/>
-        </w:rPr>
-        <w:t>ônibus, inclusive os horários de fim de semana, bem como verificar os horários temporários (das rotas temporárias);</w:t>
+          <w:i/>
+          <w:sz w:val="24"/>
+          <w:szCs w:val="24"/>
+        </w:rPr>
+      </w:pPr>
+      <w:r>
+        <w:rPr>
+          <w:rFonts w:ascii="Arial" w:eastAsia="Arial" w:hAnsi="Arial" w:cs="Arial"/>
+          <w:sz w:val="24"/>
+          <w:szCs w:val="24"/>
+        </w:rPr>
+        <w:t>2.1.4.4</w:t>
+      </w:r>
+      <w:r>
+        <w:rPr>
+          <w:rFonts w:ascii="Arial" w:eastAsia="Arial" w:hAnsi="Arial" w:cs="Arial"/>
+          <w:sz w:val="24"/>
+          <w:szCs w:val="24"/>
+        </w:rPr>
+        <w:t xml:space="preserve">. As linhas devem ser classificadas em </w:t>
+      </w:r>
+      <w:r>
+        <w:rPr>
+          <w:rFonts w:ascii="Arial" w:eastAsia="Arial" w:hAnsi="Arial" w:cs="Arial"/>
+          <w:i/>
+          <w:sz w:val="24"/>
+          <w:szCs w:val="24"/>
+        </w:rPr>
+        <w:t xml:space="preserve">subúrbio-cidade, </w:t>
+      </w:r>
+      <w:r>
+        <w:rPr>
+          <w:rFonts w:ascii="Arial" w:eastAsia="Arial" w:hAnsi="Arial" w:cs="Arial"/>
+          <w:i/>
+          <w:sz w:val="24"/>
+          <w:szCs w:val="24"/>
+        </w:rPr>
+        <w:t>interbairros</w:t>
+      </w:r>
+      <w:r>
+        <w:rPr>
+          <w:rFonts w:ascii="Arial" w:eastAsia="Arial" w:hAnsi="Arial" w:cs="Arial"/>
+          <w:i/>
+          <w:sz w:val="24"/>
+          <w:szCs w:val="24"/>
+        </w:rPr>
+        <w:t>, alimentadoras ou circulares;</w:t>
       </w:r>
     </w:p>
     <w:p>
@@ -1737,7 +1693,15 @@
           <w:sz w:val="24"/>
           <w:szCs w:val="24"/>
         </w:rPr>
-        <w:t>2.1.4.5. Deverá disponibilizado, para consulta, a quantidade de ônibus alocados à linha;</w:t>
+        <w:t>2.1.4.5</w:t>
+      </w:r>
+      <w:r>
+        <w:rPr>
+          <w:rFonts w:ascii="Arial" w:eastAsia="Arial" w:hAnsi="Arial" w:cs="Arial"/>
+          <w:sz w:val="24"/>
+          <w:szCs w:val="24"/>
+        </w:rPr>
+        <w:t>. O usuário poderá consultar o horário (estabelecido) de saída e chegada dos ônibus, inclusive os horários de fim de semana, bem como verificar os horários temporários (das rotas temporárias);</w:t>
       </w:r>
     </w:p>
     <w:p>
@@ -1756,15 +1720,23 @@
           <w:sz w:val="24"/>
           <w:szCs w:val="24"/>
         </w:rPr>
-        <w:t>2.1.4.6. Extra: Exibir o tempo médio de viagem da l</w:t>
-      </w:r>
-      <w:r>
-        <w:rPr>
-          <w:rFonts w:ascii="Arial" w:eastAsia="Arial" w:hAnsi="Arial" w:cs="Arial"/>
-          <w:sz w:val="24"/>
-          <w:szCs w:val="24"/>
-        </w:rPr>
-        <w:t>inha.</w:t>
+        <w:t>2.1.4.6</w:t>
+      </w:r>
+      <w:r>
+        <w:rPr>
+          <w:rFonts w:ascii="Arial" w:eastAsia="Arial" w:hAnsi="Arial" w:cs="Arial"/>
+          <w:sz w:val="24"/>
+          <w:szCs w:val="24"/>
+        </w:rPr>
+        <w:t>. Deverá disponibilizado, para consulta, a quanti</w:t>
+      </w:r>
+      <w:r>
+        <w:rPr>
+          <w:rFonts w:ascii="Arial" w:eastAsia="Arial" w:hAnsi="Arial" w:cs="Arial"/>
+          <w:sz w:val="24"/>
+          <w:szCs w:val="24"/>
+        </w:rPr>
+        <w:t>dade de ônibus alocados à linha.</w:t>
       </w:r>
     </w:p>
     <w:p>
@@ -1839,15 +1811,44 @@
           <w:sz w:val="24"/>
           <w:szCs w:val="24"/>
         </w:rPr>
-        <w:t>2.1.5.2. Toda rua que passar por mais de um bairro será obrigator</w:t>
-      </w:r>
-      <w:r>
-        <w:rPr>
-          <w:rFonts w:ascii="Arial" w:eastAsia="Arial" w:hAnsi="Arial" w:cs="Arial"/>
-          <w:sz w:val="24"/>
-          <w:szCs w:val="24"/>
-        </w:rPr>
-        <w:t>iamente dividida em pelo menos 2 trechos;</w:t>
+        <w:t>2.1.5.2. Toda rua que passar por mais de um bairro será obrigatoriamente dividida em pelo menos 2 trechos;</w:t>
+      </w:r>
+    </w:p>
+    <w:p>
+      <w:pPr>
+        <w:spacing w:line="276" w:lineRule="auto"/>
+        <w:rPr>
+          <w:rFonts w:ascii="Arial" w:eastAsia="Arial" w:hAnsi="Arial" w:cs="Arial"/>
+          <w:sz w:val="24"/>
+          <w:szCs w:val="24"/>
+        </w:rPr>
+      </w:pPr>
+    </w:p>
+    <w:p>
+      <w:pPr>
+        <w:spacing w:line="276" w:lineRule="auto"/>
+        <w:rPr>
+          <w:rFonts w:ascii="Arial" w:eastAsia="Arial" w:hAnsi="Arial" w:cs="Arial"/>
+          <w:sz w:val="24"/>
+          <w:szCs w:val="24"/>
+        </w:rPr>
+      </w:pPr>
+      <w:r>
+        <w:rPr>
+          <w:rFonts w:ascii="Arial" w:eastAsia="Arial" w:hAnsi="Arial" w:cs="Arial"/>
+          <w:b/>
+          <w:sz w:val="24"/>
+          <w:szCs w:val="24"/>
+        </w:rPr>
+        <w:t>2.1.6. RF:</w:t>
+      </w:r>
+      <w:r>
+        <w:rPr>
+          <w:rFonts w:ascii="Arial" w:eastAsia="Arial" w:hAnsi="Arial" w:cs="Arial"/>
+          <w:sz w:val="24"/>
+          <w:szCs w:val="24"/>
+        </w:rPr>
+        <w:t xml:space="preserve"> O usuário deverá ser capaz de visualizar os pontos das linhas de uma forma sequencial.</w:t>
       </w:r>
     </w:p>
     <w:p>
@@ -1866,41 +1867,7 @@
           <w:sz w:val="24"/>
           <w:szCs w:val="24"/>
         </w:rPr>
-        <w:t xml:space="preserve">2.1.5.3. Extra: Exibir um </w:t>
-      </w:r>
-      <w:r>
-        <w:rPr>
-          <w:rFonts w:ascii="Arial" w:eastAsia="Arial" w:hAnsi="Arial" w:cs="Arial"/>
-          <w:i/>
-          <w:sz w:val="24"/>
-          <w:szCs w:val="24"/>
-        </w:rPr>
-        <w:t>indicativo do tráfego</w:t>
-      </w:r>
-      <w:r>
-        <w:rPr>
-          <w:rFonts w:ascii="Arial" w:eastAsia="Arial" w:hAnsi="Arial" w:cs="Arial"/>
-          <w:sz w:val="24"/>
-          <w:szCs w:val="24"/>
-        </w:rPr>
-        <w:t xml:space="preserve"> em tempo real, caso exista congestionamentos, e fornecer uma nova </w:t>
-      </w:r>
-      <w:r>
-        <w:rPr>
-          <w:rFonts w:ascii="Arial" w:eastAsia="Arial" w:hAnsi="Arial" w:cs="Arial"/>
-          <w:i/>
-          <w:sz w:val="24"/>
-          <w:szCs w:val="24"/>
-        </w:rPr>
-        <w:t>previsão de viagem</w:t>
-      </w:r>
-      <w:r>
-        <w:rPr>
-          <w:rFonts w:ascii="Arial" w:eastAsia="Arial" w:hAnsi="Arial" w:cs="Arial"/>
-          <w:sz w:val="24"/>
-          <w:szCs w:val="24"/>
-        </w:rPr>
-        <w:t xml:space="preserve"> com base no tempo perdido no tráfego.</w:t>
+        <w:t>2.1.6.1. Todas os pontos que o ônibus passa, desde a origem até o destino, serão listados sequencialmente.</w:t>
       </w:r>
     </w:p>
     <w:p>
@@ -1929,48 +1896,54 @@
           <w:sz w:val="24"/>
           <w:szCs w:val="24"/>
         </w:rPr>
-        <w:t>2.1.6. RF:</w:t>
-      </w:r>
-      <w:r>
-        <w:rPr>
-          <w:rFonts w:ascii="Arial" w:eastAsia="Arial" w:hAnsi="Arial" w:cs="Arial"/>
-          <w:sz w:val="24"/>
-          <w:szCs w:val="24"/>
-        </w:rPr>
-        <w:t xml:space="preserve"> O usuário deverá ser capaz de v</w:t>
-      </w:r>
-      <w:r>
-        <w:rPr>
-          <w:rFonts w:ascii="Arial" w:eastAsia="Arial" w:hAnsi="Arial" w:cs="Arial"/>
-          <w:sz w:val="24"/>
-          <w:szCs w:val="24"/>
-        </w:rPr>
-        <w:t>isualizar os pontos das linhas de uma forma sequencial.</w:t>
+        <w:t>2.1.</w:t>
+      </w:r>
+      <w:r>
+        <w:rPr>
+          <w:rFonts w:ascii="Arial" w:eastAsia="Arial" w:hAnsi="Arial" w:cs="Arial"/>
+          <w:b/>
+          <w:sz w:val="24"/>
+          <w:szCs w:val="24"/>
+        </w:rPr>
+        <w:t>7</w:t>
+      </w:r>
+      <w:r>
+        <w:rPr>
+          <w:rFonts w:ascii="Arial" w:eastAsia="Arial" w:hAnsi="Arial" w:cs="Arial"/>
+          <w:b/>
+          <w:sz w:val="24"/>
+          <w:szCs w:val="24"/>
+        </w:rPr>
+        <w:t>. RF:</w:t>
+      </w:r>
+      <w:r>
+        <w:rPr>
+          <w:rFonts w:ascii="Arial" w:eastAsia="Arial" w:hAnsi="Arial" w:cs="Arial"/>
+          <w:sz w:val="24"/>
+          <w:szCs w:val="24"/>
+        </w:rPr>
+        <w:t xml:space="preserve"> </w:t>
+      </w:r>
+      <w:r>
+        <w:rPr>
+          <w:rFonts w:ascii="Arial" w:eastAsia="Arial" w:hAnsi="Arial" w:cs="Arial"/>
+          <w:sz w:val="24"/>
+          <w:szCs w:val="24"/>
+        </w:rPr>
+        <w:t>O usuário poderá adicionar linhas e pontos a uma seção de favoritos e,</w:t>
+      </w:r>
+      <w:r>
+        <w:rPr>
+          <w:rFonts w:ascii="Arial" w:eastAsia="Arial" w:hAnsi="Arial" w:cs="Arial"/>
+          <w:sz w:val="24"/>
+          <w:szCs w:val="24"/>
+        </w:rPr>
+        <w:t xml:space="preserve"> posteriormente, consulta-los através dessa lista.</w:t>
       </w:r>
     </w:p>
     <w:p>
       <w:pPr>
         <w:spacing w:line="276" w:lineRule="auto"/>
-        <w:ind w:left="720"/>
-        <w:rPr>
-          <w:rFonts w:ascii="Arial" w:eastAsia="Arial" w:hAnsi="Arial" w:cs="Arial"/>
-          <w:sz w:val="24"/>
-          <w:szCs w:val="24"/>
-        </w:rPr>
-      </w:pPr>
-      <w:r>
-        <w:rPr>
-          <w:rFonts w:ascii="Arial" w:eastAsia="Arial" w:hAnsi="Arial" w:cs="Arial"/>
-          <w:sz w:val="24"/>
-          <w:szCs w:val="24"/>
-        </w:rPr>
-        <w:t>2.1.6.1. Todas os pontos que o ônibus passa, desde a origem até o destino, serão listados sequencialmente.</w:t>
-      </w:r>
-    </w:p>
-    <w:p>
-      <w:pPr>
-        <w:spacing w:line="276" w:lineRule="auto"/>
-        <w:ind w:left="720"/>
         <w:rPr>
           <w:rFonts w:ascii="Arial" w:eastAsia="Arial" w:hAnsi="Arial" w:cs="Arial"/>
           <w:sz w:val="24"/>
@@ -2059,24 +2032,14 @@
         <w:tab/>
         <w:t xml:space="preserve">2.2.1.1 O sistema </w:t>
       </w:r>
-      <w:proofErr w:type="gramStart"/>
-      <w:r>
-        <w:rPr>
-          <w:rFonts w:ascii="Arial" w:eastAsia="Arial" w:hAnsi="Arial" w:cs="Arial"/>
-          <w:sz w:val="24"/>
-          <w:szCs w:val="24"/>
-        </w:rPr>
-        <w:t>deverá  esta</w:t>
-      </w:r>
-      <w:r>
-        <w:rPr>
-          <w:rFonts w:ascii="Arial" w:eastAsia="Arial" w:hAnsi="Arial" w:cs="Arial"/>
-          <w:sz w:val="24"/>
-          <w:szCs w:val="24"/>
-        </w:rPr>
-        <w:t>r</w:t>
-      </w:r>
-      <w:proofErr w:type="gramEnd"/>
+      <w:r>
+        <w:rPr>
+          <w:rFonts w:ascii="Arial" w:eastAsia="Arial" w:hAnsi="Arial" w:cs="Arial"/>
+          <w:sz w:val="24"/>
+          <w:szCs w:val="24"/>
+        </w:rPr>
+        <w:t>deverá estar</w:t>
+      </w:r>
       <w:r>
         <w:rPr>
           <w:rFonts w:ascii="Arial" w:eastAsia="Arial" w:hAnsi="Arial" w:cs="Arial"/>
@@ -2176,13 +2139,6 @@
           <w:szCs w:val="24"/>
         </w:rPr>
         <w:tab/>
-      </w:r>
-      <w:r>
-        <w:rPr>
-          <w:rFonts w:ascii="Arial" w:eastAsia="Arial" w:hAnsi="Arial" w:cs="Arial"/>
-          <w:sz w:val="24"/>
-          <w:szCs w:val="24"/>
-        </w:rPr>
         <w:t>2.2.3.1 O sistema deverá apresentar respostas para as interações de até (no máximo) 5 segundos.</w:t>
       </w:r>
     </w:p>
@@ -2190,20 +2146,43 @@
       <w:pPr>
         <w:rPr>
           <w:rFonts w:ascii="Arial" w:eastAsia="Arial" w:hAnsi="Arial" w:cs="Arial"/>
-          <w:sz w:val="24"/>
-          <w:szCs w:val="24"/>
-        </w:rPr>
-      </w:pPr>
-    </w:p>
-    <w:p>
-      <w:pPr>
-        <w:rPr>
-          <w:rFonts w:ascii="Arial" w:eastAsia="Arial" w:hAnsi="Arial" w:cs="Arial"/>
-          <w:b/>
-          <w:sz w:val="24"/>
-          <w:szCs w:val="24"/>
-        </w:rPr>
-      </w:pPr>
+          <w:b/>
+          <w:sz w:val="24"/>
+          <w:szCs w:val="24"/>
+        </w:rPr>
+      </w:pPr>
+    </w:p>
+    <w:p>
+      <w:pPr>
+        <w:rPr>
+          <w:rFonts w:ascii="Arial" w:eastAsia="Arial" w:hAnsi="Arial" w:cs="Arial"/>
+          <w:b/>
+          <w:sz w:val="24"/>
+          <w:szCs w:val="24"/>
+        </w:rPr>
+      </w:pPr>
+    </w:p>
+    <w:p>
+      <w:pPr>
+        <w:rPr>
+          <w:rFonts w:ascii="Arial" w:eastAsia="Arial" w:hAnsi="Arial" w:cs="Arial"/>
+          <w:b/>
+          <w:sz w:val="24"/>
+          <w:szCs w:val="24"/>
+        </w:rPr>
+      </w:pPr>
+    </w:p>
+    <w:p>
+      <w:pPr>
+        <w:rPr>
+          <w:rFonts w:ascii="Arial" w:eastAsia="Arial" w:hAnsi="Arial" w:cs="Arial"/>
+          <w:b/>
+          <w:sz w:val="24"/>
+          <w:szCs w:val="24"/>
+        </w:rPr>
+      </w:pPr>
+      <w:bookmarkStart w:id="18" w:name="_GoBack"/>
+      <w:bookmarkEnd w:id="18"/>
     </w:p>
     <w:p>
       <w:pPr>
@@ -2239,18 +2218,24 @@
           <w:szCs w:val="24"/>
         </w:rPr>
         <w:tab/>
-        <w:t xml:space="preserve">2.2.4.1 O sistema deverá ser capaz de apresentar informações </w:t>
-      </w:r>
-      <w:proofErr w:type="gramStart"/>
-      <w:r>
-        <w:rPr>
-          <w:rFonts w:ascii="Arial" w:eastAsia="Arial" w:hAnsi="Arial" w:cs="Arial"/>
-          <w:sz w:val="24"/>
-          <w:szCs w:val="24"/>
-        </w:rPr>
-        <w:t>íntegras .</w:t>
-      </w:r>
-      <w:proofErr w:type="gramEnd"/>
+        <w:t xml:space="preserve">2.2.4.1 O sistema deverá ser capaz de </w:t>
+      </w:r>
+      <w:r>
+        <w:rPr>
+          <w:rFonts w:ascii="Arial" w:eastAsia="Arial" w:hAnsi="Arial" w:cs="Arial"/>
+          <w:sz w:val="24"/>
+          <w:szCs w:val="24"/>
+        </w:rPr>
+        <w:t>apresentar informações íntegras</w:t>
+      </w:r>
+      <w:r>
+        <w:rPr>
+          <w:rFonts w:ascii="Arial" w:eastAsia="Arial" w:hAnsi="Arial" w:cs="Arial"/>
+          <w:sz w:val="24"/>
+          <w:szCs w:val="24"/>
+        </w:rPr>
+        <w:t>.</w:t>
+      </w:r>
     </w:p>
     <w:p>
       <w:pPr>
@@ -2260,30 +2245,301 @@
         <w:ind w:left="720"/>
         <w:jc w:val="center"/>
         <w:rPr>
-          <w:sz w:val="24"/>
-          <w:szCs w:val="24"/>
-        </w:rPr>
-      </w:pPr>
-      <w:r>
-        <w:rPr>
-          <w:rFonts w:ascii="Arial" w:eastAsia="Arial" w:hAnsi="Arial" w:cs="Arial"/>
-          <w:b/>
-          <w:i/>
-          <w:sz w:val="24"/>
-          <w:szCs w:val="24"/>
-        </w:rPr>
-        <w:t xml:space="preserve">3 </w:t>
-      </w:r>
-      <w:r>
-        <w:rPr>
-          <w:rFonts w:ascii="Arial" w:eastAsia="Arial" w:hAnsi="Arial" w:cs="Arial"/>
-          <w:b/>
-          <w:i/>
-          <w:sz w:val="24"/>
-          <w:szCs w:val="24"/>
-        </w:rPr>
-        <w:t>Aprovação</w:t>
-      </w:r>
+          <w:rFonts w:ascii="Arial" w:eastAsia="Arial" w:hAnsi="Arial" w:cs="Arial"/>
+          <w:b/>
+          <w:i/>
+          <w:sz w:val="24"/>
+          <w:szCs w:val="24"/>
+        </w:rPr>
+      </w:pPr>
+    </w:p>
+    <w:p>
+      <w:pPr>
+        <w:keepNext/>
+        <w:keepLines/>
+        <w:spacing w:before="320" w:after="320"/>
+        <w:ind w:left="720"/>
+        <w:jc w:val="center"/>
+        <w:rPr>
+          <w:rFonts w:ascii="Arial" w:eastAsia="Arial" w:hAnsi="Arial" w:cs="Arial"/>
+          <w:b/>
+          <w:i/>
+          <w:sz w:val="24"/>
+          <w:szCs w:val="24"/>
+        </w:rPr>
+      </w:pPr>
+    </w:p>
+    <w:p>
+      <w:pPr>
+        <w:keepNext/>
+        <w:keepLines/>
+        <w:spacing w:before="320" w:after="320"/>
+        <w:ind w:left="720"/>
+        <w:jc w:val="center"/>
+        <w:rPr>
+          <w:rFonts w:ascii="Arial" w:eastAsia="Arial" w:hAnsi="Arial" w:cs="Arial"/>
+          <w:b/>
+          <w:i/>
+          <w:sz w:val="24"/>
+          <w:szCs w:val="24"/>
+        </w:rPr>
+      </w:pPr>
+    </w:p>
+    <w:p>
+      <w:pPr>
+        <w:keepNext/>
+        <w:keepLines/>
+        <w:spacing w:before="320" w:after="320"/>
+        <w:ind w:left="720"/>
+        <w:jc w:val="center"/>
+        <w:rPr>
+          <w:rFonts w:ascii="Arial" w:eastAsia="Arial" w:hAnsi="Arial" w:cs="Arial"/>
+          <w:b/>
+          <w:i/>
+          <w:sz w:val="24"/>
+          <w:szCs w:val="24"/>
+        </w:rPr>
+      </w:pPr>
+    </w:p>
+    <w:p>
+      <w:pPr>
+        <w:keepNext/>
+        <w:keepLines/>
+        <w:spacing w:before="320" w:after="320"/>
+        <w:ind w:left="720"/>
+        <w:jc w:val="center"/>
+        <w:rPr>
+          <w:rFonts w:ascii="Arial" w:eastAsia="Arial" w:hAnsi="Arial" w:cs="Arial"/>
+          <w:b/>
+          <w:i/>
+          <w:sz w:val="24"/>
+          <w:szCs w:val="24"/>
+        </w:rPr>
+      </w:pPr>
+    </w:p>
+    <w:p>
+      <w:pPr>
+        <w:keepNext/>
+        <w:keepLines/>
+        <w:spacing w:before="320" w:after="320"/>
+        <w:ind w:left="720"/>
+        <w:jc w:val="center"/>
+        <w:rPr>
+          <w:rFonts w:ascii="Arial" w:eastAsia="Arial" w:hAnsi="Arial" w:cs="Arial"/>
+          <w:b/>
+          <w:i/>
+          <w:sz w:val="24"/>
+          <w:szCs w:val="24"/>
+        </w:rPr>
+      </w:pPr>
+    </w:p>
+    <w:p>
+      <w:pPr>
+        <w:keepNext/>
+        <w:keepLines/>
+        <w:spacing w:before="320" w:after="320"/>
+        <w:ind w:left="720"/>
+        <w:jc w:val="center"/>
+        <w:rPr>
+          <w:rFonts w:ascii="Arial" w:eastAsia="Arial" w:hAnsi="Arial" w:cs="Arial"/>
+          <w:b/>
+          <w:i/>
+          <w:sz w:val="24"/>
+          <w:szCs w:val="24"/>
+        </w:rPr>
+      </w:pPr>
+    </w:p>
+    <w:p>
+      <w:pPr>
+        <w:keepNext/>
+        <w:keepLines/>
+        <w:spacing w:before="320" w:after="320"/>
+        <w:ind w:left="720"/>
+        <w:jc w:val="center"/>
+        <w:rPr>
+          <w:rFonts w:ascii="Arial" w:eastAsia="Arial" w:hAnsi="Arial" w:cs="Arial"/>
+          <w:b/>
+          <w:i/>
+          <w:sz w:val="24"/>
+          <w:szCs w:val="24"/>
+        </w:rPr>
+      </w:pPr>
+    </w:p>
+    <w:p>
+      <w:pPr>
+        <w:keepNext/>
+        <w:keepLines/>
+        <w:spacing w:before="320" w:after="320"/>
+        <w:ind w:left="720"/>
+        <w:jc w:val="center"/>
+        <w:rPr>
+          <w:rFonts w:ascii="Arial" w:eastAsia="Arial" w:hAnsi="Arial" w:cs="Arial"/>
+          <w:b/>
+          <w:i/>
+          <w:sz w:val="24"/>
+          <w:szCs w:val="24"/>
+        </w:rPr>
+      </w:pPr>
+    </w:p>
+    <w:p>
+      <w:pPr>
+        <w:keepNext/>
+        <w:keepLines/>
+        <w:spacing w:before="320" w:after="320"/>
+        <w:ind w:left="720"/>
+        <w:jc w:val="center"/>
+        <w:rPr>
+          <w:rFonts w:ascii="Arial" w:eastAsia="Arial" w:hAnsi="Arial" w:cs="Arial"/>
+          <w:b/>
+          <w:i/>
+          <w:sz w:val="24"/>
+          <w:szCs w:val="24"/>
+        </w:rPr>
+      </w:pPr>
+    </w:p>
+    <w:p>
+      <w:pPr>
+        <w:keepNext/>
+        <w:keepLines/>
+        <w:spacing w:before="320" w:after="320"/>
+        <w:ind w:left="720"/>
+        <w:jc w:val="center"/>
+        <w:rPr>
+          <w:rFonts w:ascii="Arial" w:eastAsia="Arial" w:hAnsi="Arial" w:cs="Arial"/>
+          <w:b/>
+          <w:i/>
+          <w:sz w:val="24"/>
+          <w:szCs w:val="24"/>
+        </w:rPr>
+      </w:pPr>
+    </w:p>
+    <w:p>
+      <w:pPr>
+        <w:keepNext/>
+        <w:keepLines/>
+        <w:spacing w:before="320" w:after="320"/>
+        <w:ind w:left="720"/>
+        <w:jc w:val="center"/>
+        <w:rPr>
+          <w:rFonts w:ascii="Arial" w:eastAsia="Arial" w:hAnsi="Arial" w:cs="Arial"/>
+          <w:b/>
+          <w:i/>
+          <w:sz w:val="24"/>
+          <w:szCs w:val="24"/>
+        </w:rPr>
+      </w:pPr>
+    </w:p>
+    <w:p>
+      <w:pPr>
+        <w:keepNext/>
+        <w:keepLines/>
+        <w:spacing w:before="320" w:after="320"/>
+        <w:ind w:left="720"/>
+        <w:jc w:val="center"/>
+        <w:rPr>
+          <w:rFonts w:ascii="Arial" w:eastAsia="Arial" w:hAnsi="Arial" w:cs="Arial"/>
+          <w:b/>
+          <w:i/>
+          <w:sz w:val="24"/>
+          <w:szCs w:val="24"/>
+        </w:rPr>
+      </w:pPr>
+    </w:p>
+    <w:p>
+      <w:pPr>
+        <w:keepNext/>
+        <w:keepLines/>
+        <w:spacing w:before="320" w:after="320"/>
+        <w:ind w:left="720"/>
+        <w:jc w:val="center"/>
+        <w:rPr>
+          <w:rFonts w:ascii="Arial" w:eastAsia="Arial" w:hAnsi="Arial" w:cs="Arial"/>
+          <w:b/>
+          <w:i/>
+          <w:sz w:val="24"/>
+          <w:szCs w:val="24"/>
+        </w:rPr>
+      </w:pPr>
+    </w:p>
+    <w:p>
+      <w:pPr>
+        <w:keepNext/>
+        <w:keepLines/>
+        <w:spacing w:before="320" w:after="320"/>
+        <w:ind w:left="720"/>
+        <w:jc w:val="center"/>
+        <w:rPr>
+          <w:rFonts w:ascii="Arial" w:eastAsia="Arial" w:hAnsi="Arial" w:cs="Arial"/>
+          <w:b/>
+          <w:i/>
+          <w:sz w:val="24"/>
+          <w:szCs w:val="24"/>
+        </w:rPr>
+      </w:pPr>
+    </w:p>
+    <w:p>
+      <w:pPr>
+        <w:keepNext/>
+        <w:keepLines/>
+        <w:spacing w:before="320" w:after="320"/>
+        <w:ind w:left="720"/>
+        <w:jc w:val="center"/>
+        <w:rPr>
+          <w:rFonts w:ascii="Arial" w:eastAsia="Arial" w:hAnsi="Arial" w:cs="Arial"/>
+          <w:b/>
+          <w:i/>
+          <w:sz w:val="24"/>
+          <w:szCs w:val="24"/>
+        </w:rPr>
+      </w:pPr>
+    </w:p>
+    <w:p>
+      <w:pPr>
+        <w:keepNext/>
+        <w:keepLines/>
+        <w:spacing w:before="320" w:after="320"/>
+        <w:ind w:left="720"/>
+        <w:jc w:val="center"/>
+        <w:rPr>
+          <w:rFonts w:ascii="Arial" w:eastAsia="Arial" w:hAnsi="Arial" w:cs="Arial"/>
+          <w:b/>
+          <w:i/>
+          <w:sz w:val="24"/>
+          <w:szCs w:val="24"/>
+        </w:rPr>
+      </w:pPr>
+    </w:p>
+    <w:p>
+      <w:pPr>
+        <w:keepNext/>
+        <w:keepLines/>
+        <w:spacing w:before="320" w:after="320"/>
+        <w:ind w:left="720"/>
+        <w:jc w:val="center"/>
+        <w:rPr>
+          <w:rFonts w:ascii="Arial" w:eastAsia="Arial" w:hAnsi="Arial" w:cs="Arial"/>
+          <w:b/>
+          <w:i/>
+          <w:sz w:val="24"/>
+          <w:szCs w:val="24"/>
+        </w:rPr>
+      </w:pPr>
+    </w:p>
+    <w:p>
+      <w:pPr>
+        <w:keepNext/>
+        <w:keepLines/>
+        <w:spacing w:before="320" w:after="320"/>
+        <w:ind w:left="720"/>
+        <w:jc w:val="center"/>
+        <w:rPr>
+          <w:rFonts w:ascii="Arial" w:eastAsia="Arial" w:hAnsi="Arial" w:cs="Arial"/>
+          <w:b/>
+          <w:i/>
+          <w:sz w:val="24"/>
+          <w:szCs w:val="24"/>
+        </w:rPr>
+      </w:pPr>
     </w:p>
     <w:p>
       <w:pPr>
@@ -2296,32 +2552,6 @@
           <w:szCs w:val="24"/>
         </w:rPr>
       </w:pPr>
-      <w:r>
-        <w:rPr>
-          <w:rFonts w:ascii="Arial" w:eastAsia="Arial" w:hAnsi="Arial" w:cs="Arial"/>
-          <w:sz w:val="24"/>
-          <w:szCs w:val="24"/>
-        </w:rPr>
-        <w:t xml:space="preserve">Aprovamos a Especificação dos Requisitos Versão revisada 2.0 do </w:t>
-      </w:r>
-      <w:proofErr w:type="gramStart"/>
-      <w:r>
-        <w:rPr>
-          <w:rFonts w:ascii="Arial" w:eastAsia="Arial" w:hAnsi="Arial" w:cs="Arial"/>
-          <w:sz w:val="24"/>
-          <w:szCs w:val="24"/>
-        </w:rPr>
-        <w:t>projeto  Sistema</w:t>
-      </w:r>
-      <w:proofErr w:type="gramEnd"/>
-      <w:r>
-        <w:rPr>
-          <w:rFonts w:ascii="Arial" w:eastAsia="Arial" w:hAnsi="Arial" w:cs="Arial"/>
-          <w:sz w:val="24"/>
-          <w:szCs w:val="24"/>
-        </w:rPr>
-        <w:t xml:space="preserve"> X .</w:t>
-      </w:r>
     </w:p>
     <w:p>
       <w:pPr>
@@ -2337,6 +2567,55 @@
     </w:p>
     <w:p>
       <w:pPr>
+        <w:keepNext/>
+        <w:keepLines/>
+        <w:spacing w:before="320" w:after="320"/>
+        <w:rPr>
+          <w:rFonts w:ascii="Arial" w:eastAsia="Arial" w:hAnsi="Arial" w:cs="Arial"/>
+          <w:b/>
+          <w:i/>
+          <w:sz w:val="24"/>
+          <w:szCs w:val="24"/>
+        </w:rPr>
+      </w:pPr>
+      <w:bookmarkStart w:id="19" w:name="_3znysh7" w:colFirst="0" w:colLast="0"/>
+      <w:bookmarkEnd w:id="19"/>
+    </w:p>
+    <w:p>
+      <w:pPr>
+        <w:keepNext/>
+        <w:keepLines/>
+        <w:spacing w:before="320" w:after="320"/>
+        <w:ind w:left="720"/>
+        <w:jc w:val="center"/>
+        <w:rPr>
+          <w:sz w:val="24"/>
+          <w:szCs w:val="24"/>
+        </w:rPr>
+      </w:pPr>
+      <w:r>
+        <w:rPr>
+          <w:rFonts w:ascii="Arial" w:eastAsia="Arial" w:hAnsi="Arial" w:cs="Arial"/>
+          <w:b/>
+          <w:i/>
+          <w:sz w:val="24"/>
+          <w:szCs w:val="24"/>
+        </w:rPr>
+        <w:t xml:space="preserve">3 </w:t>
+      </w:r>
+      <w:r>
+        <w:rPr>
+          <w:rFonts w:ascii="Arial" w:eastAsia="Arial" w:hAnsi="Arial" w:cs="Arial"/>
+          <w:b/>
+          <w:i/>
+          <w:sz w:val="24"/>
+          <w:szCs w:val="24"/>
+        </w:rPr>
+        <w:t>Aprovação</w:t>
+      </w:r>
+    </w:p>
+    <w:p>
+      <w:pPr>
         <w:keepLines/>
         <w:spacing w:before="80" w:after="80"/>
         <w:jc w:val="both"/>
@@ -2346,6 +2625,152 @@
           <w:szCs w:val="24"/>
         </w:rPr>
       </w:pPr>
+      <w:r>
+        <w:rPr>
+          <w:rFonts w:ascii="Arial" w:eastAsia="Arial" w:hAnsi="Arial" w:cs="Arial"/>
+          <w:sz w:val="24"/>
+          <w:szCs w:val="24"/>
+        </w:rPr>
+        <w:t xml:space="preserve">Aprovamos a Especificação dos Requisitos Versão revisada 3.0 do projeto Sistema </w:t>
+      </w:r>
+      <w:proofErr w:type="gramStart"/>
+      <w:r>
+        <w:rPr>
+          <w:rFonts w:ascii="Arial" w:eastAsia="Arial" w:hAnsi="Arial" w:cs="Arial"/>
+          <w:sz w:val="24"/>
+          <w:szCs w:val="24"/>
+        </w:rPr>
+        <w:t>X .</w:t>
+      </w:r>
+      <w:proofErr w:type="gramEnd"/>
+    </w:p>
+    <w:p>
+      <w:pPr>
+        <w:keepNext/>
+        <w:keepLines/>
+        <w:spacing w:before="320" w:after="320"/>
+        <w:ind w:left="720"/>
+        <w:jc w:val="center"/>
+        <w:rPr>
+          <w:rFonts w:ascii="Arial" w:eastAsia="Arial" w:hAnsi="Arial" w:cs="Arial"/>
+          <w:b/>
+          <w:i/>
+          <w:sz w:val="24"/>
+          <w:szCs w:val="24"/>
+        </w:rPr>
+      </w:pPr>
+    </w:p>
+    <w:p>
+      <w:pPr>
+        <w:keepNext/>
+        <w:keepLines/>
+        <w:spacing w:before="320" w:after="320"/>
+        <w:ind w:left="720"/>
+        <w:jc w:val="center"/>
+        <w:rPr>
+          <w:rFonts w:ascii="Arial" w:eastAsia="Arial" w:hAnsi="Arial" w:cs="Arial"/>
+          <w:b/>
+          <w:i/>
+          <w:sz w:val="24"/>
+          <w:szCs w:val="24"/>
+        </w:rPr>
+      </w:pPr>
+    </w:p>
+    <w:p>
+      <w:pPr>
+        <w:keepNext/>
+        <w:keepLines/>
+        <w:spacing w:before="320" w:after="320"/>
+        <w:ind w:left="720"/>
+        <w:jc w:val="center"/>
+        <w:rPr>
+          <w:rFonts w:ascii="Arial" w:eastAsia="Arial" w:hAnsi="Arial" w:cs="Arial"/>
+          <w:b/>
+          <w:i/>
+          <w:sz w:val="24"/>
+          <w:szCs w:val="24"/>
+        </w:rPr>
+      </w:pPr>
+    </w:p>
+    <w:p>
+      <w:pPr>
+        <w:keepNext/>
+        <w:keepLines/>
+        <w:spacing w:before="320" w:after="320"/>
+        <w:ind w:left="720"/>
+        <w:jc w:val="center"/>
+        <w:rPr>
+          <w:rFonts w:ascii="Arial" w:eastAsia="Arial" w:hAnsi="Arial" w:cs="Arial"/>
+          <w:b/>
+          <w:i/>
+          <w:sz w:val="24"/>
+          <w:szCs w:val="24"/>
+        </w:rPr>
+      </w:pPr>
+    </w:p>
+    <w:p>
+      <w:pPr>
+        <w:keepNext/>
+        <w:keepLines/>
+        <w:spacing w:before="320" w:after="320"/>
+        <w:ind w:left="720"/>
+        <w:jc w:val="center"/>
+        <w:rPr>
+          <w:rFonts w:ascii="Arial" w:eastAsia="Arial" w:hAnsi="Arial" w:cs="Arial"/>
+          <w:b/>
+          <w:i/>
+          <w:sz w:val="24"/>
+          <w:szCs w:val="24"/>
+        </w:rPr>
+      </w:pPr>
+    </w:p>
+    <w:p>
+      <w:pPr>
+        <w:keepNext/>
+        <w:keepLines/>
+        <w:spacing w:before="320" w:after="320"/>
+        <w:ind w:left="720"/>
+        <w:jc w:val="center"/>
+        <w:rPr>
+          <w:rFonts w:ascii="Arial" w:eastAsia="Arial" w:hAnsi="Arial" w:cs="Arial"/>
+          <w:b/>
+          <w:i/>
+          <w:sz w:val="24"/>
+          <w:szCs w:val="24"/>
+        </w:rPr>
+      </w:pPr>
+    </w:p>
+    <w:p>
+      <w:pPr>
+        <w:keepNext/>
+        <w:keepLines/>
+        <w:spacing w:before="320" w:after="320"/>
+        <w:ind w:left="720"/>
+        <w:jc w:val="center"/>
+        <w:rPr>
+          <w:rFonts w:ascii="Arial" w:eastAsia="Arial" w:hAnsi="Arial" w:cs="Arial"/>
+          <w:b/>
+          <w:i/>
+          <w:sz w:val="24"/>
+          <w:szCs w:val="24"/>
+        </w:rPr>
+      </w:pPr>
+    </w:p>
+    <w:p>
+      <w:pPr>
+        <w:keepNext/>
+        <w:keepLines/>
+        <w:spacing w:before="320" w:after="320"/>
+        <w:ind w:left="720"/>
+        <w:jc w:val="center"/>
+        <w:rPr>
+          <w:rFonts w:ascii="Arial" w:eastAsia="Arial" w:hAnsi="Arial" w:cs="Arial"/>
+          <w:b/>
+          <w:i/>
+          <w:sz w:val="24"/>
+          <w:szCs w:val="24"/>
+        </w:rPr>
+      </w:pPr>
     </w:p>
     <w:p>
       <w:pPr>
@@ -2361,9 +2786,70 @@
     </w:p>
     <w:p>
       <w:pPr>
+        <w:keepLines/>
+        <w:spacing w:before="80" w:after="80"/>
+        <w:jc w:val="both"/>
+        <w:rPr>
+          <w:rFonts w:ascii="Arial" w:eastAsia="Arial" w:hAnsi="Arial" w:cs="Arial"/>
+          <w:sz w:val="24"/>
+          <w:szCs w:val="24"/>
+        </w:rPr>
+      </w:pPr>
+    </w:p>
+    <w:p>
+      <w:pPr>
         <w:keepNext/>
         <w:keepLines/>
         <w:spacing w:before="320" w:after="320"/>
+      </w:pPr>
+    </w:p>
+    <w:p>
+      <w:pPr>
+        <w:keepNext/>
+        <w:keepLines/>
+        <w:spacing w:before="320" w:after="320"/>
+      </w:pPr>
+    </w:p>
+    <w:p>
+      <w:pPr>
+        <w:keepNext/>
+        <w:keepLines/>
+        <w:spacing w:before="320" w:after="320"/>
+      </w:pPr>
+    </w:p>
+    <w:p>
+      <w:pPr>
+        <w:keepNext/>
+        <w:keepLines/>
+        <w:spacing w:before="320" w:after="320"/>
+      </w:pPr>
+    </w:p>
+    <w:p>
+      <w:pPr>
+        <w:keepNext/>
+        <w:keepLines/>
+        <w:spacing w:before="320" w:after="320"/>
+      </w:pPr>
+    </w:p>
+    <w:p>
+      <w:pPr>
+        <w:keepNext/>
+        <w:keepLines/>
+        <w:spacing w:before="320" w:after="320"/>
+      </w:pPr>
+    </w:p>
+    <w:p>
+      <w:pPr>
+        <w:keepNext/>
+        <w:keepLines/>
+        <w:spacing w:before="320" w:after="320"/>
+      </w:pPr>
+    </w:p>
+    <w:p>
+      <w:pPr>
+        <w:keepNext/>
+        <w:keepLines/>
+        <w:spacing w:before="320" w:after="320"/>
         <w:rPr>
           <w:rFonts w:ascii="Arial" w:hAnsi="Arial" w:cs="Arial"/>
           <w:b/>
@@ -2371,11 +2857,6 @@
           <w:szCs w:val="24"/>
         </w:rPr>
       </w:pPr>
-      <w:bookmarkStart w:id="19" w:name="_3znysh7" w:colFirst="0" w:colLast="0"/>
-      <w:bookmarkEnd w:id="19"/>
-      <w:r>
-        <w:t xml:space="preserve"> </w:t>
-      </w:r>
       <w:r>
         <w:br w:type="page"/>
       </w:r>
@@ -2605,6 +3086,276 @@
               <w:keepNext/>
               <w:keepLines/>
               <w:spacing w:before="40" w:after="40"/>
+              <w:jc w:val="center"/>
+              <w:rPr>
+                <w:rFonts w:ascii="Arial" w:eastAsia="Arial" w:hAnsi="Arial" w:cs="Arial"/>
+                <w:sz w:val="24"/>
+                <w:szCs w:val="24"/>
+              </w:rPr>
+            </w:pPr>
+            <w:r>
+              <w:rPr>
+                <w:rFonts w:ascii="Arial" w:eastAsia="Arial" w:hAnsi="Arial" w:cs="Arial"/>
+                <w:sz w:val="24"/>
+                <w:szCs w:val="24"/>
+              </w:rPr>
+              <w:t>Versão 2</w:t>
+            </w:r>
+          </w:p>
+        </w:tc>
+        <w:tc>
+          <w:tcPr>
+            <w:tcW w:w="5812" w:type="dxa"/>
+          </w:tcPr>
+          <w:p>
+            <w:pPr>
+              <w:keepNext/>
+              <w:keepLines/>
+              <w:spacing w:before="40" w:after="40"/>
+              <w:jc w:val="center"/>
+              <w:rPr>
+                <w:rFonts w:ascii="Arial" w:eastAsia="Arial" w:hAnsi="Arial" w:cs="Arial"/>
+                <w:sz w:val="24"/>
+                <w:szCs w:val="24"/>
+              </w:rPr>
+            </w:pPr>
+            <w:r>
+              <w:rPr>
+                <w:rFonts w:ascii="Arial" w:eastAsia="Arial" w:hAnsi="Arial" w:cs="Arial"/>
+                <w:sz w:val="24"/>
+                <w:szCs w:val="24"/>
+              </w:rPr>
+              <w:t>Corrigidos alguns requisitos</w:t>
+            </w:r>
+          </w:p>
+        </w:tc>
+        <w:tc>
+          <w:tcPr>
+            <w:tcW w:w="1345" w:type="dxa"/>
+          </w:tcPr>
+          <w:p>
+            <w:pPr>
+              <w:keepNext/>
+              <w:keepLines/>
+              <w:spacing w:before="40" w:after="40"/>
+              <w:jc w:val="center"/>
+              <w:rPr>
+                <w:rFonts w:ascii="Arial" w:eastAsia="Arial" w:hAnsi="Arial" w:cs="Arial"/>
+                <w:sz w:val="24"/>
+                <w:szCs w:val="24"/>
+              </w:rPr>
+            </w:pPr>
+            <w:r>
+              <w:rPr>
+                <w:rFonts w:ascii="Arial" w:eastAsia="Arial" w:hAnsi="Arial" w:cs="Arial"/>
+                <w:sz w:val="24"/>
+                <w:szCs w:val="24"/>
+              </w:rPr>
+              <w:t>30/08/2017</w:t>
+            </w:r>
+          </w:p>
+        </w:tc>
+      </w:tr>
+      <w:tr>
+        <w:tc>
+          <w:tcPr>
+            <w:tcW w:w="2055" w:type="dxa"/>
+          </w:tcPr>
+          <w:p>
+            <w:pPr>
+              <w:keepNext/>
+              <w:keepLines/>
+              <w:spacing w:before="40" w:after="40"/>
+              <w:jc w:val="center"/>
+              <w:rPr>
+                <w:rFonts w:ascii="Arial" w:eastAsia="Arial" w:hAnsi="Arial" w:cs="Arial"/>
+                <w:sz w:val="24"/>
+                <w:szCs w:val="24"/>
+              </w:rPr>
+            </w:pPr>
+            <w:r>
+              <w:rPr>
+                <w:rFonts w:ascii="Arial" w:eastAsia="Arial" w:hAnsi="Arial" w:cs="Arial"/>
+                <w:sz w:val="24"/>
+                <w:szCs w:val="24"/>
+              </w:rPr>
+              <w:t>Versão 3</w:t>
+            </w:r>
+          </w:p>
+        </w:tc>
+        <w:tc>
+          <w:tcPr>
+            <w:tcW w:w="5812" w:type="dxa"/>
+          </w:tcPr>
+          <w:p>
+            <w:pPr>
+              <w:keepNext/>
+              <w:keepLines/>
+              <w:spacing w:before="40" w:after="40"/>
+              <w:jc w:val="center"/>
+              <w:rPr>
+                <w:rFonts w:ascii="Arial" w:eastAsia="Arial" w:hAnsi="Arial" w:cs="Arial"/>
+                <w:sz w:val="24"/>
+                <w:szCs w:val="24"/>
+              </w:rPr>
+            </w:pPr>
+            <w:r>
+              <w:rPr>
+                <w:rFonts w:ascii="Arial" w:eastAsia="Arial" w:hAnsi="Arial" w:cs="Arial"/>
+                <w:sz w:val="24"/>
+                <w:szCs w:val="24"/>
+              </w:rPr>
+              <w:t xml:space="preserve">Adicionado mais um requisito </w:t>
+            </w:r>
+            <w:r>
+              <w:rPr>
+                <w:rFonts w:ascii="Arial" w:eastAsia="Arial" w:hAnsi="Arial" w:cs="Arial"/>
+                <w:sz w:val="24"/>
+                <w:szCs w:val="24"/>
+              </w:rPr>
+              <w:t xml:space="preserve">(de </w:t>
+            </w:r>
+            <w:proofErr w:type="gramStart"/>
+            <w:r>
+              <w:rPr>
+                <w:rFonts w:ascii="Arial" w:eastAsia="Arial" w:hAnsi="Arial" w:cs="Arial"/>
+                <w:sz w:val="24"/>
+                <w:szCs w:val="24"/>
+              </w:rPr>
+              <w:t>negócio)(</w:t>
+            </w:r>
+            <w:proofErr w:type="gramEnd"/>
+            <w:r>
+              <w:rPr>
+                <w:rFonts w:ascii="Arial" w:eastAsia="Arial" w:hAnsi="Arial" w:cs="Arial"/>
+                <w:sz w:val="24"/>
+                <w:szCs w:val="24"/>
+              </w:rPr>
+              <w:t xml:space="preserve">item </w:t>
+            </w:r>
+            <w:r>
+              <w:rPr>
+                <w:rFonts w:ascii="Arial" w:eastAsia="Arial" w:hAnsi="Arial" w:cs="Arial"/>
+                <w:b/>
+                <w:sz w:val="24"/>
+                <w:szCs w:val="24"/>
+              </w:rPr>
+              <w:t>2.1.7. RF)</w:t>
+            </w:r>
+            <w:r>
+              <w:rPr>
+                <w:rFonts w:ascii="Arial" w:eastAsia="Arial" w:hAnsi="Arial" w:cs="Arial"/>
+                <w:sz w:val="24"/>
+                <w:szCs w:val="24"/>
+              </w:rPr>
+              <w:t xml:space="preserve"> e especificado as funcionalidades de horários (</w:t>
+            </w:r>
+            <w:proofErr w:type="gramStart"/>
+            <w:r>
+              <w:rPr>
+                <w:rFonts w:ascii="Arial" w:eastAsia="Arial" w:hAnsi="Arial" w:cs="Arial"/>
+                <w:sz w:val="24"/>
+                <w:szCs w:val="24"/>
+              </w:rPr>
+              <w:t>negócio)</w:t>
+            </w:r>
+            <w:r>
+              <w:rPr>
+                <w:rFonts w:ascii="Arial" w:eastAsia="Arial" w:hAnsi="Arial" w:cs="Arial"/>
+                <w:sz w:val="24"/>
+                <w:szCs w:val="24"/>
+              </w:rPr>
+              <w:t>(</w:t>
+            </w:r>
+            <w:proofErr w:type="gramEnd"/>
+            <w:r>
+              <w:rPr>
+                <w:rFonts w:ascii="Arial" w:eastAsia="Arial" w:hAnsi="Arial" w:cs="Arial"/>
+                <w:i/>
+                <w:sz w:val="24"/>
+                <w:szCs w:val="24"/>
+              </w:rPr>
+              <w:t xml:space="preserve"> item </w:t>
+            </w:r>
+            <w:r>
+              <w:rPr>
+                <w:rFonts w:ascii="Arial" w:eastAsia="Arial" w:hAnsi="Arial" w:cs="Arial"/>
+                <w:b/>
+                <w:i/>
+                <w:sz w:val="24"/>
+                <w:szCs w:val="24"/>
+              </w:rPr>
+              <w:t>2.1.4.2</w:t>
+            </w:r>
+            <w:r>
+              <w:rPr>
+                <w:rFonts w:ascii="Arial" w:eastAsia="Arial" w:hAnsi="Arial" w:cs="Arial"/>
+                <w:sz w:val="24"/>
+                <w:szCs w:val="24"/>
+              </w:rPr>
+              <w:t>)</w:t>
+            </w:r>
+            <w:r>
+              <w:rPr>
+                <w:rFonts w:ascii="Arial" w:eastAsia="Arial" w:hAnsi="Arial" w:cs="Arial"/>
+                <w:sz w:val="24"/>
+                <w:szCs w:val="24"/>
+              </w:rPr>
+              <w:t>.</w:t>
+            </w:r>
+          </w:p>
+          <w:p>
+            <w:pPr>
+              <w:keepNext/>
+              <w:keepLines/>
+              <w:spacing w:before="40" w:after="40"/>
+              <w:jc w:val="center"/>
+              <w:rPr>
+                <w:rFonts w:ascii="Arial" w:eastAsia="Arial" w:hAnsi="Arial" w:cs="Arial"/>
+                <w:sz w:val="24"/>
+                <w:szCs w:val="24"/>
+              </w:rPr>
+            </w:pPr>
+          </w:p>
+        </w:tc>
+        <w:tc>
+          <w:tcPr>
+            <w:tcW w:w="1345" w:type="dxa"/>
+          </w:tcPr>
+          <w:p>
+            <w:pPr>
+              <w:keepNext/>
+              <w:keepLines/>
+              <w:spacing w:before="40" w:after="40"/>
+              <w:jc w:val="center"/>
+              <w:rPr>
+                <w:rFonts w:ascii="Arial" w:eastAsia="Arial" w:hAnsi="Arial" w:cs="Arial"/>
+                <w:sz w:val="24"/>
+                <w:szCs w:val="24"/>
+              </w:rPr>
+            </w:pPr>
+            <w:r>
+              <w:rPr>
+                <w:rFonts w:ascii="Arial" w:eastAsia="Arial" w:hAnsi="Arial" w:cs="Arial"/>
+                <w:sz w:val="24"/>
+                <w:szCs w:val="24"/>
+              </w:rPr>
+              <w:t>03/10/2017</w:t>
+            </w:r>
+          </w:p>
+        </w:tc>
+      </w:tr>
+      <w:tr>
+        <w:tc>
+          <w:tcPr>
+            <w:tcW w:w="2055" w:type="dxa"/>
+          </w:tcPr>
+          <w:p>
+            <w:pPr>
+              <w:keepNext/>
+              <w:keepLines/>
+              <w:spacing w:before="40" w:after="40"/>
+              <w:jc w:val="center"/>
               <w:rPr>
                 <w:rFonts w:ascii="Arial" w:eastAsia="Arial" w:hAnsi="Arial" w:cs="Arial"/>
                 <w:sz w:val="24"/>
@@ -2622,6 +3373,7 @@
               <w:keepNext/>
               <w:keepLines/>
               <w:spacing w:before="40" w:after="40"/>
+              <w:jc w:val="center"/>
               <w:rPr>
                 <w:rFonts w:ascii="Arial" w:eastAsia="Arial" w:hAnsi="Arial" w:cs="Arial"/>
                 <w:sz w:val="24"/>
@@ -2639,112 +3391,7 @@
               <w:keepNext/>
               <w:keepLines/>
               <w:spacing w:before="40" w:after="40"/>
-              <w:rPr>
-                <w:rFonts w:ascii="Arial" w:eastAsia="Arial" w:hAnsi="Arial" w:cs="Arial"/>
-                <w:sz w:val="24"/>
-                <w:szCs w:val="24"/>
-              </w:rPr>
-            </w:pPr>
-          </w:p>
-        </w:tc>
-      </w:tr>
-      <w:tr>
-        <w:tc>
-          <w:tcPr>
-            <w:tcW w:w="2055" w:type="dxa"/>
-          </w:tcPr>
-          <w:p>
-            <w:pPr>
-              <w:keepNext/>
-              <w:keepLines/>
-              <w:spacing w:before="40" w:after="40"/>
-              <w:rPr>
-                <w:rFonts w:ascii="Arial" w:eastAsia="Arial" w:hAnsi="Arial" w:cs="Arial"/>
-                <w:sz w:val="24"/>
-                <w:szCs w:val="24"/>
-              </w:rPr>
-            </w:pPr>
-          </w:p>
-        </w:tc>
-        <w:tc>
-          <w:tcPr>
-            <w:tcW w:w="5812" w:type="dxa"/>
-          </w:tcPr>
-          <w:p>
-            <w:pPr>
-              <w:keepNext/>
-              <w:keepLines/>
-              <w:spacing w:before="40" w:after="40"/>
-              <w:rPr>
-                <w:rFonts w:ascii="Arial" w:eastAsia="Arial" w:hAnsi="Arial" w:cs="Arial"/>
-                <w:sz w:val="24"/>
-                <w:szCs w:val="24"/>
-              </w:rPr>
-            </w:pPr>
-          </w:p>
-        </w:tc>
-        <w:tc>
-          <w:tcPr>
-            <w:tcW w:w="1345" w:type="dxa"/>
-          </w:tcPr>
-          <w:p>
-            <w:pPr>
-              <w:keepNext/>
-              <w:keepLines/>
-              <w:spacing w:before="40" w:after="40"/>
-              <w:rPr>
-                <w:rFonts w:ascii="Arial" w:eastAsia="Arial" w:hAnsi="Arial" w:cs="Arial"/>
-                <w:sz w:val="24"/>
-                <w:szCs w:val="24"/>
-              </w:rPr>
-            </w:pPr>
-          </w:p>
-        </w:tc>
-      </w:tr>
-      <w:tr>
-        <w:tc>
-          <w:tcPr>
-            <w:tcW w:w="2055" w:type="dxa"/>
-          </w:tcPr>
-          <w:p>
-            <w:pPr>
-              <w:keepNext/>
-              <w:keepLines/>
-              <w:spacing w:before="40" w:after="40"/>
-              <w:rPr>
-                <w:rFonts w:ascii="Arial" w:eastAsia="Arial" w:hAnsi="Arial" w:cs="Arial"/>
-                <w:sz w:val="24"/>
-                <w:szCs w:val="24"/>
-              </w:rPr>
-            </w:pPr>
-          </w:p>
-        </w:tc>
-        <w:tc>
-          <w:tcPr>
-            <w:tcW w:w="5812" w:type="dxa"/>
-          </w:tcPr>
-          <w:p>
-            <w:pPr>
-              <w:keepNext/>
-              <w:keepLines/>
-              <w:spacing w:before="40" w:after="40"/>
-              <w:rPr>
-                <w:rFonts w:ascii="Arial" w:eastAsia="Arial" w:hAnsi="Arial" w:cs="Arial"/>
-                <w:sz w:val="24"/>
-                <w:szCs w:val="24"/>
-              </w:rPr>
-            </w:pPr>
-          </w:p>
-        </w:tc>
-        <w:tc>
-          <w:tcPr>
-            <w:tcW w:w="1345" w:type="dxa"/>
-          </w:tcPr>
-          <w:p>
-            <w:pPr>
-              <w:keepNext/>
-              <w:keepLines/>
-              <w:spacing w:before="40" w:after="40"/>
+              <w:jc w:val="center"/>
               <w:rPr>
                 <w:rFonts w:ascii="Arial" w:eastAsia="Arial" w:hAnsi="Arial" w:cs="Arial"/>
                 <w:sz w:val="24"/>
@@ -2776,9 +3423,12 @@
       </w:pPr>
     </w:p>
     <w:sectPr>
-      <w:headerReference w:type="default" r:id="rId7"/>
-      <w:footerReference w:type="even" r:id="rId8"/>
-      <w:footerReference w:type="default" r:id="rId9"/>
+      <w:headerReference w:type="even" r:id="rId7"/>
+      <w:headerReference w:type="default" r:id="rId8"/>
+      <w:footerReference w:type="even" r:id="rId9"/>
+      <w:footerReference w:type="default" r:id="rId10"/>
+      <w:headerReference w:type="first" r:id="rId11"/>
+      <w:footerReference w:type="first" r:id="rId12"/>
       <w:pgSz w:w="11909" w:h="16834"/>
       <w:pgMar w:top="1418" w:right="1797" w:bottom="1418" w:left="1797" w:header="0" w:footer="720" w:gutter="0"/>
       <w:pgNumType w:start="1"/>
@@ -2810,6 +3460,25 @@
 
 <file path=word/footer1.xml><?xml version="1.0" encoding="utf-8"?>
 <w:ftr xmlns:wpc="http://schemas.microsoft.com/office/word/2010/wordprocessingCanvas" xmlns:cx="http://schemas.microsoft.com/office/drawing/2014/chartex" xmlns:cx1="http://schemas.microsoft.com/office/drawing/2015/9/8/chartex" xmlns:cx2="http://schemas.microsoft.com/office/drawing/2015/10/21/chartex" xmlns:cx3="http://schemas.microsoft.com/office/drawing/2016/5/9/chartex" xmlns:cx4="http://schemas.microsoft.com/office/drawing/2016/5/10/chartex" xmlns:cx5="http://schemas.microsoft.com/office/drawing/2016/5/11/chartex" xmlns:cx6="http://schemas.microsoft.com/office/drawing/2016/5/12/chartex" xmlns:cx7="http://schemas.microsoft.com/office/drawing/2016/5/13/chartex" xmlns:cx8="http://schemas.microsoft.com/office/drawing/2016/5/14/chartex" xmlns:mc="http://schemas.openxmlformats.org/markup-compatibility/2006" xmlns:aink="http://schemas.microsoft.com/office/drawing/2016/ink" xmlns:am3d="http://schemas.microsoft.com/office/drawing/2017/model3d" xmlns:o="urn:schemas-microsoft-com:office:office" xmlns:r="http://schemas.openxmlformats.org/officeDocument/2006/relationships" xmlns:m="http://schemas.openxmlformats.org/officeDocument/2006/math" xmlns:v="urn:schemas-microsoft-com:vml" xmlns:wp14="http://schemas.microsoft.com/office/word/2010/wordprocessingDrawing" xmlns:wp="http://schemas.openxmlformats.org/drawingml/2006/wordprocessingDrawing" xmlns:w10="urn:schemas-microsoft-com:office:word" xmlns:w="http://schemas.openxmlformats.org/wordprocessingml/2006/main" xmlns:w14="http://schemas.microsoft.com/office/word/2010/wordml" xmlns:w15="http://schemas.microsoft.com/office/word/2012/wordml" xmlns:w16cid="http://schemas.microsoft.com/office/word/2016/wordml/cid" xmlns:w16se="http://schemas.microsoft.com/office/word/2015/wordml/symex" xmlns:wpg="http://schemas.microsoft.com/office/word/2010/wordprocessingGroup" xmlns:wpi="http://schemas.microsoft.com/office/word/2010/wordprocessingInk" xmlns:wne="http://schemas.microsoft.com/office/word/2006/wordml" xmlns:wps="http://schemas.microsoft.com/office/word/2010/wordprocessingShape" mc:Ignorable="w14 w15 w16se w16cid wp14">
+  <w:p>
+    <w:pPr>
+      <w:keepLines/>
+      <w:tabs>
+        <w:tab w:val="center" w:pos="4320"/>
+        <w:tab w:val="right" w:pos="8640"/>
+      </w:tabs>
+      <w:jc w:val="center"/>
+      <w:rPr>
+        <w:b/>
+      </w:rPr>
+    </w:pPr>
+    <w:r>
+      <w:rPr>
+        <w:b/>
+      </w:rPr>
+      <w:t>6</w:t>
+    </w:r>
+  </w:p>
   <w:p>
     <w:pPr>
       <w:keepLines/>
@@ -2829,7 +3498,22 @@
         <w:tab w:val="center" w:pos="4320"/>
         <w:tab w:val="right" w:pos="8640"/>
       </w:tabs>
-      <w:spacing w:after="709"/>
+      <w:rPr>
+        <w:b/>
+      </w:rPr>
+    </w:pPr>
+  </w:p>
+  <w:p>
+    <w:pPr>
+      <w:keepLines/>
+      <w:tabs>
+        <w:tab w:val="center" w:pos="4320"/>
+        <w:tab w:val="right" w:pos="8640"/>
+      </w:tabs>
+      <w:jc w:val="center"/>
+      <w:rPr>
+        <w:b/>
+      </w:rPr>
     </w:pPr>
   </w:p>
 </w:ftr>
@@ -2872,7 +3556,7 @@
         <w:b/>
         <w:noProof/>
       </w:rPr>
-      <w:t>5</w:t>
+      <w:t>7</w:t>
     </w:r>
     <w:r>
       <w:rPr>
@@ -2884,6 +3568,16 @@
   <w:p>
     <w:pPr>
       <w:spacing w:after="709"/>
+    </w:pPr>
+  </w:p>
+</w:ftr>
+</file>
+
+<file path=word/footer3.xml><?xml version="1.0" encoding="utf-8"?>
+<w:ftr xmlns:wpc="http://schemas.microsoft.com/office/word/2010/wordprocessingCanvas" xmlns:cx="http://schemas.microsoft.com/office/drawing/2014/chartex" xmlns:cx1="http://schemas.microsoft.com/office/drawing/2015/9/8/chartex" xmlns:cx2="http://schemas.microsoft.com/office/drawing/2015/10/21/chartex" xmlns:cx3="http://schemas.microsoft.com/office/drawing/2016/5/9/chartex" xmlns:cx4="http://schemas.microsoft.com/office/drawing/2016/5/10/chartex" xmlns:cx5="http://schemas.microsoft.com/office/drawing/2016/5/11/chartex" xmlns:cx6="http://schemas.microsoft.com/office/drawing/2016/5/12/chartex" xmlns:cx7="http://schemas.microsoft.com/office/drawing/2016/5/13/chartex" xmlns:cx8="http://schemas.microsoft.com/office/drawing/2016/5/14/chartex" xmlns:mc="http://schemas.openxmlformats.org/markup-compatibility/2006" xmlns:aink="http://schemas.microsoft.com/office/drawing/2016/ink" xmlns:am3d="http://schemas.microsoft.com/office/drawing/2017/model3d" xmlns:o="urn:schemas-microsoft-com:office:office" xmlns:r="http://schemas.openxmlformats.org/officeDocument/2006/relationships" xmlns:m="http://schemas.openxmlformats.org/officeDocument/2006/math" xmlns:v="urn:schemas-microsoft-com:vml" xmlns:wp14="http://schemas.microsoft.com/office/word/2010/wordprocessingDrawing" xmlns:wp="http://schemas.openxmlformats.org/drawingml/2006/wordprocessingDrawing" xmlns:w10="urn:schemas-microsoft-com:office:word" xmlns:w="http://schemas.openxmlformats.org/wordprocessingml/2006/main" xmlns:w14="http://schemas.microsoft.com/office/word/2010/wordml" xmlns:w15="http://schemas.microsoft.com/office/word/2012/wordml" xmlns:w16cid="http://schemas.microsoft.com/office/word/2016/wordml/cid" xmlns:w16se="http://schemas.microsoft.com/office/word/2015/wordml/symex" xmlns:wpg="http://schemas.microsoft.com/office/word/2010/wordprocessingGroup" xmlns:wpi="http://schemas.microsoft.com/office/word/2010/wordprocessingInk" xmlns:wne="http://schemas.microsoft.com/office/word/2006/wordml" xmlns:wps="http://schemas.microsoft.com/office/word/2010/wordprocessingShape" mc:Ignorable="w14 w15 w16se w16cid wp14">
+  <w:p>
+    <w:pPr>
+      <w:pStyle w:val="Rodap"/>
     </w:pPr>
   </w:p>
 </w:ftr>
@@ -2922,6 +3616,39 @@
     <w:r>
       <w:t>Especificação dos Requisitos do Software</w:t>
     </w:r>
+  </w:p>
+  <w:p>
+    <w:pPr>
+      <w:pStyle w:val="Cabealho"/>
+    </w:pPr>
+  </w:p>
+</w:hdr>
+</file>
+
+<file path=word/header2.xml><?xml version="1.0" encoding="utf-8"?>
+<w:hdr xmlns:wpc="http://schemas.microsoft.com/office/word/2010/wordprocessingCanvas" xmlns:cx="http://schemas.microsoft.com/office/drawing/2014/chartex" xmlns:cx1="http://schemas.microsoft.com/office/drawing/2015/9/8/chartex" xmlns:cx2="http://schemas.microsoft.com/office/drawing/2015/10/21/chartex" xmlns:cx3="http://schemas.microsoft.com/office/drawing/2016/5/9/chartex" xmlns:cx4="http://schemas.microsoft.com/office/drawing/2016/5/10/chartex" xmlns:cx5="http://schemas.microsoft.com/office/drawing/2016/5/11/chartex" xmlns:cx6="http://schemas.microsoft.com/office/drawing/2016/5/12/chartex" xmlns:cx7="http://schemas.microsoft.com/office/drawing/2016/5/13/chartex" xmlns:cx8="http://schemas.microsoft.com/office/drawing/2016/5/14/chartex" xmlns:mc="http://schemas.openxmlformats.org/markup-compatibility/2006" xmlns:aink="http://schemas.microsoft.com/office/drawing/2016/ink" xmlns:am3d="http://schemas.microsoft.com/office/drawing/2017/model3d" xmlns:o="urn:schemas-microsoft-com:office:office" xmlns:r="http://schemas.openxmlformats.org/officeDocument/2006/relationships" xmlns:m="http://schemas.openxmlformats.org/officeDocument/2006/math" xmlns:v="urn:schemas-microsoft-com:vml" xmlns:wp14="http://schemas.microsoft.com/office/word/2010/wordprocessingDrawing" xmlns:wp="http://schemas.openxmlformats.org/drawingml/2006/wordprocessingDrawing" xmlns:w10="urn:schemas-microsoft-com:office:word" xmlns:w="http://schemas.openxmlformats.org/wordprocessingml/2006/main" xmlns:w14="http://schemas.microsoft.com/office/word/2010/wordml" xmlns:w15="http://schemas.microsoft.com/office/word/2012/wordml" xmlns:w16cid="http://schemas.microsoft.com/office/word/2016/wordml/cid" xmlns:w16se="http://schemas.microsoft.com/office/word/2015/wordml/symex" xmlns:wpg="http://schemas.microsoft.com/office/word/2010/wordprocessingGroup" xmlns:wpi="http://schemas.microsoft.com/office/word/2010/wordprocessingInk" xmlns:wne="http://schemas.microsoft.com/office/word/2006/wordml" xmlns:wps="http://schemas.microsoft.com/office/word/2010/wordprocessingShape" mc:Ignorable="w14 w15 w16se w16cid wp14">
+  <w:p>
+    <w:pPr>
+      <w:tabs>
+        <w:tab w:val="center" w:pos="4419"/>
+        <w:tab w:val="right" w:pos="8838"/>
+      </w:tabs>
+      <w:spacing w:before="709"/>
+      <w:jc w:val="right"/>
+    </w:pPr>
+    <w:r>
+      <w:t>Especificação dos Requisitos do Software</w:t>
+    </w:r>
+  </w:p>
+</w:hdr>
+</file>
+
+<file path=word/header3.xml><?xml version="1.0" encoding="utf-8"?>
+<w:hdr xmlns:wpc="http://schemas.microsoft.com/office/word/2010/wordprocessingCanvas" xmlns:cx="http://schemas.microsoft.com/office/drawing/2014/chartex" xmlns:cx1="http://schemas.microsoft.com/office/drawing/2015/9/8/chartex" xmlns:cx2="http://schemas.microsoft.com/office/drawing/2015/10/21/chartex" xmlns:cx3="http://schemas.microsoft.com/office/drawing/2016/5/9/chartex" xmlns:cx4="http://schemas.microsoft.com/office/drawing/2016/5/10/chartex" xmlns:cx5="http://schemas.microsoft.com/office/drawing/2016/5/11/chartex" xmlns:cx6="http://schemas.microsoft.com/office/drawing/2016/5/12/chartex" xmlns:cx7="http://schemas.microsoft.com/office/drawing/2016/5/13/chartex" xmlns:cx8="http://schemas.microsoft.com/office/drawing/2016/5/14/chartex" xmlns:mc="http://schemas.openxmlformats.org/markup-compatibility/2006" xmlns:aink="http://schemas.microsoft.com/office/drawing/2016/ink" xmlns:am3d="http://schemas.microsoft.com/office/drawing/2017/model3d" xmlns:o="urn:schemas-microsoft-com:office:office" xmlns:r="http://schemas.openxmlformats.org/officeDocument/2006/relationships" xmlns:m="http://schemas.openxmlformats.org/officeDocument/2006/math" xmlns:v="urn:schemas-microsoft-com:vml" xmlns:wp14="http://schemas.microsoft.com/office/word/2010/wordprocessingDrawing" xmlns:wp="http://schemas.openxmlformats.org/drawingml/2006/wordprocessingDrawing" xmlns:w10="urn:schemas-microsoft-com:office:word" xmlns:w="http://schemas.openxmlformats.org/wordprocessingml/2006/main" xmlns:w14="http://schemas.microsoft.com/office/word/2010/wordml" xmlns:w15="http://schemas.microsoft.com/office/word/2012/wordml" xmlns:w16cid="http://schemas.microsoft.com/office/word/2016/wordml/cid" xmlns:w16se="http://schemas.microsoft.com/office/word/2015/wordml/symex" xmlns:wpg="http://schemas.microsoft.com/office/word/2010/wordprocessingGroup" xmlns:wpi="http://schemas.microsoft.com/office/word/2010/wordprocessingInk" xmlns:wne="http://schemas.microsoft.com/office/word/2006/wordml" xmlns:wps="http://schemas.microsoft.com/office/word/2010/wordprocessingShape" mc:Ignorable="w14 w15 w16se w16cid wp14">
+  <w:p>
+    <w:pPr>
+      <w:pStyle w:val="Cabealho"/>
+    </w:pPr>
   </w:p>
 </w:hdr>
 </file>
@@ -3918,6 +4645,7 @@
   <w:style w:type="character" w:default="1" w:styleId="Fontepargpadro">
     <w:name w:val="Default Paragraph Font"/>
     <w:uiPriority w:val="1"/>
+    <w:semiHidden/>
     <w:unhideWhenUsed/>
   </w:style>
   <w:style w:type="table" w:default="1" w:styleId="Tabelanormal">
@@ -3992,9 +4720,7 @@
       <w:tblStyleRowBandSize w:val="1"/>
       <w:tblStyleColBandSize w:val="1"/>
       <w:tblCellMar>
-        <w:top w:w="0" w:type="dxa"/>
         <w:left w:w="70" w:type="dxa"/>
-        <w:bottom w:w="0" w:type="dxa"/>
         <w:right w:w="70" w:type="dxa"/>
       </w:tblCellMar>
     </w:tblPr>
@@ -4005,9 +4731,7 @@
       <w:tblStyleRowBandSize w:val="1"/>
       <w:tblStyleColBandSize w:val="1"/>
       <w:tblCellMar>
-        <w:top w:w="0" w:type="dxa"/>
         <w:left w:w="70" w:type="dxa"/>
-        <w:bottom w:w="0" w:type="dxa"/>
         <w:right w:w="70" w:type="dxa"/>
       </w:tblCellMar>
     </w:tblPr>
@@ -4018,9 +4742,7 @@
       <w:tblStyleRowBandSize w:val="1"/>
       <w:tblStyleColBandSize w:val="1"/>
       <w:tblCellMar>
-        <w:top w:w="0" w:type="dxa"/>
         <w:left w:w="70" w:type="dxa"/>
-        <w:bottom w:w="0" w:type="dxa"/>
         <w:right w:w="70" w:type="dxa"/>
       </w:tblCellMar>
     </w:tblPr>
@@ -4035,6 +4757,48 @@
       <w:ind w:left="720"/>
       <w:contextualSpacing/>
     </w:pPr>
+  </w:style>
+  <w:style w:type="paragraph" w:styleId="Cabealho">
+    <w:name w:val="header"/>
+    <w:basedOn w:val="Normal"/>
+    <w:link w:val="CabealhoChar"/>
+    <w:uiPriority w:val="99"/>
+    <w:unhideWhenUsed/>
+    <w:rsid w:val="007B08EC"/>
+    <w:pPr>
+      <w:tabs>
+        <w:tab w:val="center" w:pos="4252"/>
+        <w:tab w:val="right" w:pos="8504"/>
+      </w:tabs>
+    </w:pPr>
+  </w:style>
+  <w:style w:type="character" w:customStyle="1" w:styleId="CabealhoChar">
+    <w:name w:val="Cabeçalho Char"/>
+    <w:basedOn w:val="Fontepargpadro"/>
+    <w:link w:val="Cabealho"/>
+    <w:uiPriority w:val="99"/>
+    <w:rsid w:val="007B08EC"/>
+  </w:style>
+  <w:style w:type="paragraph" w:styleId="Rodap">
+    <w:name w:val="footer"/>
+    <w:basedOn w:val="Normal"/>
+    <w:link w:val="RodapChar"/>
+    <w:uiPriority w:val="99"/>
+    <w:unhideWhenUsed/>
+    <w:rsid w:val="007B08EC"/>
+    <w:pPr>
+      <w:tabs>
+        <w:tab w:val="center" w:pos="4252"/>
+        <w:tab w:val="right" w:pos="8504"/>
+      </w:tabs>
+    </w:pPr>
+  </w:style>
+  <w:style w:type="character" w:customStyle="1" w:styleId="RodapChar">
+    <w:name w:val="Rodapé Char"/>
+    <w:basedOn w:val="Fontepargpadro"/>
+    <w:link w:val="Rodap"/>
+    <w:uiPriority w:val="99"/>
+    <w:rsid w:val="007B08EC"/>
   </w:style>
 </w:styles>
 </file>

</xml_diff>